<commit_message>
Atualização das anotações do curso de Java
</commit_message>
<xml_diff>
--- a/Seção 2 - Variáveis.docx
+++ b/Seção 2 - Variáveis.docx
@@ -23,15 +23,7 @@
         </w:numPr>
       </w:pPr>
       <w:r>
-        <w:t xml:space="preserve">Cada variável possui um nome único que identifica </w:t>
-      </w:r>
-      <w:proofErr w:type="gramStart"/>
-      <w:r>
-        <w:t>o dados</w:t>
-      </w:r>
-      <w:proofErr w:type="gramEnd"/>
-      <w:r>
-        <w:t xml:space="preserve"> armazenado</w:t>
+        <w:t>Cada variável possui um nome único que identifica o dados armazenado</w:t>
       </w:r>
     </w:p>
     <w:p>
@@ -43,31 +35,7 @@
         </w:numPr>
       </w:pPr>
       <w:r>
-        <w:t xml:space="preserve">Variáveis têm tipos específicos (como </w:t>
-      </w:r>
-      <w:proofErr w:type="spellStart"/>
-      <w:r>
-        <w:t>init</w:t>
-      </w:r>
-      <w:proofErr w:type="spellEnd"/>
-      <w:r>
-        <w:t xml:space="preserve">, </w:t>
-      </w:r>
-      <w:proofErr w:type="spellStart"/>
-      <w:r>
-        <w:t>String</w:t>
-      </w:r>
-      <w:proofErr w:type="spellEnd"/>
-      <w:r>
-        <w:t xml:space="preserve">, </w:t>
-      </w:r>
-      <w:proofErr w:type="spellStart"/>
-      <w:r>
-        <w:t>boolean</w:t>
-      </w:r>
-      <w:proofErr w:type="spellEnd"/>
-      <w:r>
-        <w:t>) que definem o tipo do valor que podem armazenar;</w:t>
+        <w:t>Variáveis têm tipos específicos (como init, String, boolean) que definem o tipo do valor que podem armazenar;</w:t>
       </w:r>
     </w:p>
     <w:p>
@@ -79,15 +47,7 @@
         </w:numPr>
       </w:pPr>
       <w:r>
-        <w:t xml:space="preserve">O valor armazenado em </w:t>
-      </w:r>
-      <w:proofErr w:type="gramStart"/>
-      <w:r>
-        <w:t>um variável</w:t>
-      </w:r>
-      <w:proofErr w:type="gramEnd"/>
-      <w:r>
-        <w:t xml:space="preserve"> pode ser alterado durante a execução do programa;</w:t>
+        <w:t>O valor armazenado em um variável pode ser alterado durante a execução do programa;</w:t>
       </w:r>
     </w:p>
     <w:p>
@@ -104,15 +64,7 @@
     </w:p>
     <w:p>
       <w:r>
-        <w:t xml:space="preserve">Como declarar uma </w:t>
-      </w:r>
-      <w:proofErr w:type="spellStart"/>
-      <w:r>
-        <w:t>variávei</w:t>
-      </w:r>
-      <w:proofErr w:type="spellEnd"/>
-      <w:r>
-        <w:t>?</w:t>
+        <w:t>Como declarar uma variávei?</w:t>
       </w:r>
       <w:r>
         <w:br/>
@@ -122,64 +74,30 @@
       </w:r>
     </w:p>
     <w:p>
-      <w:proofErr w:type="spellStart"/>
-      <w:r>
-        <w:t>Ex</w:t>
-      </w:r>
-      <w:proofErr w:type="spellEnd"/>
-      <w:r>
-        <w:t>:</w:t>
-      </w:r>
-    </w:p>
-    <w:p>
-      <w:proofErr w:type="spellStart"/>
-      <w:r>
-        <w:t>String</w:t>
-      </w:r>
-      <w:proofErr w:type="spellEnd"/>
-      <w:r>
-        <w:t xml:space="preserve"> nome = “Paulo”;</w:t>
-      </w:r>
-    </w:p>
-    <w:p>
-      <w:r>
-        <w:t xml:space="preserve">No exemplo acima foi criada uma variável do tipo </w:t>
-      </w:r>
-      <w:proofErr w:type="spellStart"/>
-      <w:r>
-        <w:t>String</w:t>
-      </w:r>
-      <w:proofErr w:type="spellEnd"/>
-      <w:r>
-        <w:t xml:space="preserve"> que foi nomeada de “nome” e o valor atribuído é Paulo</w:t>
-      </w:r>
-    </w:p>
-    <w:p>
-      <w:r>
-        <w:t xml:space="preserve">Ou seja, se </w:t>
-      </w:r>
-      <w:proofErr w:type="spellStart"/>
-      <w:r>
-        <w:t>vc</w:t>
-      </w:r>
-      <w:proofErr w:type="spellEnd"/>
-      <w:r>
-        <w:t xml:space="preserve"> atribuir num comando de saída como “</w:t>
-      </w:r>
-      <w:proofErr w:type="spellStart"/>
-      <w:r>
-        <w:t>System.out.println</w:t>
-      </w:r>
-      <w:proofErr w:type="spellEnd"/>
-      <w:r>
-        <w:t>(nome)” no terminal aparecerá o nome Paulo que foi atribuído na variável nome.</w:t>
+      <w:r>
+        <w:t>Ex:</w:t>
+      </w:r>
+    </w:p>
+    <w:p>
+      <w:r>
+        <w:t>String nome = “Paulo”;</w:t>
+      </w:r>
+    </w:p>
+    <w:p>
+      <w:r>
+        <w:t>No exemplo acima foi criada uma variável do tipo String que foi nomeada de “nome” e o valor atribuído é Paulo</w:t>
+      </w:r>
+    </w:p>
+    <w:p>
+      <w:r>
+        <w:t>Ou seja, se vc atribuir num comando de saída como “System.out.println(nome)” no terminal aparecerá o nome Paulo que foi atribuído na variável nome.</w:t>
       </w:r>
     </w:p>
     <w:p>
       <w:pPr>
         <w:sectPr>
-          <w:headerReference w:type="default" r:id="rId7"/>
-          <w:headerReference w:type="first" r:id="rId8"/>
+          <w:headerReference w:type="default" r:id="rId10"/>
+          <w:headerReference w:type="first" r:id="rId11"/>
           <w:pgSz w:w="11906" w:h="16838"/>
           <w:pgMar w:top="1417" w:right="1701" w:bottom="1417" w:left="1701" w:header="708" w:footer="708" w:gutter="0"/>
           <w:cols w:space="708"/>
@@ -207,7 +125,7 @@
                     <pic:cNvPicPr/>
                   </pic:nvPicPr>
                   <pic:blipFill>
-                    <a:blip r:embed="rId9"/>
+                    <a:blip r:embed="rId12"/>
                     <a:stretch>
                       <a:fillRect/>
                     </a:stretch>
@@ -250,23 +168,7 @@
         </w:numPr>
       </w:pPr>
       <w:r>
-        <w:t xml:space="preserve">O formato de nomes é </w:t>
-      </w:r>
-      <w:proofErr w:type="spellStart"/>
-      <w:r>
-        <w:t>lowerCamelCase</w:t>
-      </w:r>
-      <w:proofErr w:type="spellEnd"/>
-      <w:r>
-        <w:t xml:space="preserve">, ou seja: </w:t>
-      </w:r>
-      <w:proofErr w:type="spellStart"/>
-      <w:r>
-        <w:t>nomeCompleto</w:t>
-      </w:r>
-      <w:proofErr w:type="spellEnd"/>
-      <w:r>
-        <w:t>;</w:t>
+        <w:t>O formato de nomes é lowerCamelCase, ou seja: nomeCompleto;</w:t>
       </w:r>
     </w:p>
     <w:p>
@@ -333,7 +235,7 @@
     <w:p>
       <w:pPr>
         <w:sectPr>
-          <w:headerReference w:type="first" r:id="rId10"/>
+          <w:headerReference w:type="first" r:id="rId13"/>
           <w:pgSz w:w="11906" w:h="16838"/>
           <w:pgMar w:top="1417" w:right="1701" w:bottom="1417" w:left="1701" w:header="708" w:footer="708" w:gutter="0"/>
           <w:cols w:space="708"/>
@@ -364,7 +266,7 @@
                     <pic:cNvPicPr/>
                   </pic:nvPicPr>
                   <pic:blipFill>
-                    <a:blip r:embed="rId11"/>
+                    <a:blip r:embed="rId14"/>
                     <a:stretch>
                       <a:fillRect/>
                     </a:stretch>
@@ -412,23 +314,7 @@
       </w:r>
       <w:r>
         <w:br/>
-        <w:t xml:space="preserve">C/C++ → depende da implementação: pode ser </w:t>
-      </w:r>
-      <w:proofErr w:type="spellStart"/>
-      <w:r>
-        <w:t>signed</w:t>
-      </w:r>
-      <w:proofErr w:type="spellEnd"/>
-      <w:r>
-        <w:t xml:space="preserve"> char (-128 a 127) ou </w:t>
-      </w:r>
-      <w:proofErr w:type="spellStart"/>
-      <w:r>
-        <w:t>unsigned</w:t>
-      </w:r>
-      <w:proofErr w:type="spellEnd"/>
-      <w:r>
-        <w:t xml:space="preserve"> char (0 a 255).</w:t>
+        <w:t>C/C++ → depende da implementação: pode ser signed char (-128 a 127) ou unsigned char (0 a 255).</w:t>
       </w:r>
     </w:p>
     <w:p>
@@ -453,7 +339,7 @@
                     <pic:cNvPicPr/>
                   </pic:nvPicPr>
                   <pic:blipFill>
-                    <a:blip r:embed="rId12"/>
+                    <a:blip r:embed="rId15"/>
                     <a:stretch>
                       <a:fillRect/>
                     </a:stretch>
@@ -476,15 +362,7 @@
     </w:p>
     <w:p>
       <w:r>
-        <w:t xml:space="preserve">Em </w:t>
-      </w:r>
-      <w:proofErr w:type="spellStart"/>
-      <w:r>
-        <w:t>java</w:t>
-      </w:r>
-      <w:proofErr w:type="spellEnd"/>
-      <w:r>
-        <w:t>, caso queira usar</w:t>
+        <w:t>Em java, caso queira usar</w:t>
       </w:r>
       <w:r>
         <w:t>.</w:t>
@@ -493,7 +371,7 @@
     <w:p>
       <w:pPr>
         <w:sectPr>
-          <w:headerReference w:type="first" r:id="rId13"/>
+          <w:headerReference w:type="first" r:id="rId16"/>
           <w:pgSz w:w="11906" w:h="16838"/>
           <w:pgMar w:top="1417" w:right="1701" w:bottom="1417" w:left="1701" w:header="708" w:footer="708" w:gutter="0"/>
           <w:cols w:space="708"/>
@@ -524,20 +402,7 @@
         </w:numPr>
       </w:pPr>
       <w:r>
-        <w:t xml:space="preserve">Ou seja, iniciamos uma segunda variável com o valor de uma primeira, isso é aceito </w:t>
-      </w:r>
-      <w:proofErr w:type="gramStart"/>
-      <w:r>
-        <w:t xml:space="preserve">em  </w:t>
-      </w:r>
-      <w:proofErr w:type="spellStart"/>
-      <w:r>
-        <w:t>java</w:t>
-      </w:r>
-      <w:proofErr w:type="spellEnd"/>
-      <w:proofErr w:type="gramEnd"/>
-      <w:r>
-        <w:t>;</w:t>
+        <w:t>Ou seja, iniciamos uma segunda variável com o valor de uma primeira, isso é aceito em  java;</w:t>
       </w:r>
     </w:p>
     <w:p>
@@ -556,7 +421,7 @@
     <w:p>
       <w:pPr>
         <w:sectPr>
-          <w:headerReference w:type="first" r:id="rId14"/>
+          <w:headerReference w:type="first" r:id="rId17"/>
           <w:pgSz w:w="11906" w:h="16838"/>
           <w:pgMar w:top="1417" w:right="1701" w:bottom="1417" w:left="1701" w:header="708" w:footer="708" w:gutter="0"/>
           <w:cols w:space="708"/>
@@ -575,15 +440,7 @@
       </w:pPr>
       <w:r>
         <w:lastRenderedPageBreak/>
-        <w:t xml:space="preserve">Comentários são usados para </w:t>
-      </w:r>
-      <w:proofErr w:type="gramStart"/>
-      <w:r>
-        <w:t>explica</w:t>
-      </w:r>
-      <w:proofErr w:type="gramEnd"/>
-      <w:r>
-        <w:t xml:space="preserve"> o código, tornando o mais fácil de entender para outros desenvolvedores;</w:t>
+        <w:t>Comentários são usados para explica o código, tornando o mais fácil de entender para outros desenvolvedores;</w:t>
       </w:r>
     </w:p>
     <w:p>
@@ -690,6 +547,9 @@
     <w:p/>
     <w:p>
       <w:r>
+        <w:rPr>
+          <w:noProof/>
+        </w:rPr>
         <w:drawing>
           <wp:inline distT="0" distB="0" distL="0" distR="0" wp14:anchorId="28CF38D4" wp14:editId="67A00FB6">
             <wp:extent cx="4782217" cy="2343477"/>
@@ -706,7 +566,7 @@
                     <pic:cNvPicPr/>
                   </pic:nvPicPr>
                   <pic:blipFill>
-                    <a:blip r:embed="rId15"/>
+                    <a:blip r:embed="rId18"/>
                     <a:stretch>
                       <a:fillRect/>
                     </a:stretch>
@@ -733,6 +593,9 @@
         <w:br/>
       </w:r>
       <w:r>
+        <w:rPr>
+          <w:noProof/>
+        </w:rPr>
         <w:drawing>
           <wp:inline distT="0" distB="0" distL="0" distR="0" wp14:anchorId="1AB4F72A" wp14:editId="199DFF1F">
             <wp:extent cx="5400040" cy="313055"/>
@@ -749,7 +612,7 @@
                     <pic:cNvPicPr/>
                   </pic:nvPicPr>
                   <pic:blipFill>
-                    <a:blip r:embed="rId16"/>
+                    <a:blip r:embed="rId19"/>
                     <a:stretch>
                       <a:fillRect/>
                     </a:stretch>
@@ -791,14 +654,9 @@
           <w:numId w:val="4"/>
         </w:numPr>
       </w:pPr>
-      <w:proofErr w:type="spellStart"/>
       <w:r>
         <w:lastRenderedPageBreak/>
-        <w:t>Strings</w:t>
-      </w:r>
-      <w:proofErr w:type="spellEnd"/>
-      <w:r>
-        <w:t xml:space="preserve"> são sequências de caracteres usadas para armazenar e manipular textos;</w:t>
+        <w:t>Strings são sequências de caracteres usadas para armazenar e manipular textos;</w:t>
       </w:r>
     </w:p>
     <w:p>
@@ -810,31 +668,7 @@
         </w:numPr>
       </w:pPr>
       <w:r>
-        <w:t xml:space="preserve">Classe </w:t>
-      </w:r>
-      <w:proofErr w:type="spellStart"/>
-      <w:r>
-        <w:t>String</w:t>
-      </w:r>
-      <w:proofErr w:type="spellEnd"/>
-      <w:r>
-        <w:t xml:space="preserve">: Em Java, as </w:t>
-      </w:r>
-      <w:proofErr w:type="spellStart"/>
-      <w:r>
-        <w:t>Strings</w:t>
-      </w:r>
-      <w:proofErr w:type="spellEnd"/>
-      <w:r>
-        <w:t xml:space="preserve"> são objetos da classe </w:t>
-      </w:r>
-      <w:proofErr w:type="spellStart"/>
-      <w:r>
-        <w:t>String</w:t>
-      </w:r>
-      <w:proofErr w:type="spellEnd"/>
-      <w:r>
-        <w:t xml:space="preserve"> e oferecem métodos para manipulação de texto;</w:t>
+        <w:t>Classe String: Em Java, as Strings são objetos da classe String e oferecem métodos para manipulação de texto;</w:t>
       </w:r>
     </w:p>
     <w:p>
@@ -846,23 +680,7 @@
         </w:numPr>
       </w:pPr>
       <w:r>
-        <w:t xml:space="preserve">Uma </w:t>
-      </w:r>
-      <w:proofErr w:type="spellStart"/>
-      <w:r>
-        <w:t>String</w:t>
-      </w:r>
-      <w:proofErr w:type="spellEnd"/>
-      <w:r>
-        <w:t xml:space="preserve"> não pode ser alterada, qualquer modificação gera uma nova </w:t>
-      </w:r>
-      <w:proofErr w:type="spellStart"/>
-      <w:r>
-        <w:t>String</w:t>
-      </w:r>
-      <w:proofErr w:type="spellEnd"/>
-      <w:r>
-        <w:t>;</w:t>
+        <w:t>Uma String não pode ser alterada, qualquer modificação gera uma nova String;</w:t>
       </w:r>
     </w:p>
     <w:p>
@@ -874,15 +692,7 @@
         </w:numPr>
       </w:pPr>
       <w:r>
-        <w:t xml:space="preserve">Podemos concatenar (unir) duas </w:t>
-      </w:r>
-      <w:proofErr w:type="spellStart"/>
-      <w:r>
-        <w:t>strings</w:t>
-      </w:r>
-      <w:proofErr w:type="spellEnd"/>
-      <w:r>
-        <w:t xml:space="preserve"> com o operador +;</w:t>
+        <w:t>Podemos concatenar (unir) duas strings com o operador +;</w:t>
       </w:r>
     </w:p>
     <w:p/>
@@ -893,6 +703,9 @@
     </w:p>
     <w:p>
       <w:r>
+        <w:rPr>
+          <w:noProof/>
+        </w:rPr>
         <w:drawing>
           <wp:inline distT="0" distB="0" distL="0" distR="0" wp14:anchorId="515A3A30" wp14:editId="014BAB52">
             <wp:extent cx="4439270" cy="1286054"/>
@@ -909,7 +722,7 @@
                     <pic:cNvPicPr/>
                   </pic:nvPicPr>
                   <pic:blipFill>
-                    <a:blip r:embed="rId17"/>
+                    <a:blip r:embed="rId20"/>
                     <a:stretch>
                       <a:fillRect/>
                     </a:stretch>
@@ -956,54 +769,22 @@
           <w:i/>
           <w:iCs/>
         </w:rPr>
-        <w:t>(</w:t>
-      </w:r>
-      <w:proofErr w:type="spellStart"/>
-      <w:r>
+        <w:t>(Ex: Paulo Gabriel).</w:t>
+      </w:r>
+    </w:p>
+    <w:p>
+      <w:pPr>
         <w:rPr>
           <w:i/>
           <w:iCs/>
         </w:rPr>
-        <w:t>Ex</w:t>
-      </w:r>
-      <w:proofErr w:type="spellEnd"/>
+      </w:pPr>
       <w:r>
         <w:rPr>
           <w:i/>
           <w:iCs/>
         </w:rPr>
-        <w:t>: Paulo Gabriel).</w:t>
-      </w:r>
-    </w:p>
-    <w:p>
-      <w:pPr>
-        <w:rPr>
-          <w:i/>
-          <w:iCs/>
-        </w:rPr>
-      </w:pPr>
-      <w:r>
-        <w:rPr>
-          <w:i/>
-          <w:iCs/>
-        </w:rPr>
-        <w:t xml:space="preserve">Basicamente usei uma </w:t>
-      </w:r>
-      <w:proofErr w:type="spellStart"/>
-      <w:r>
-        <w:rPr>
-          <w:i/>
-          <w:iCs/>
-        </w:rPr>
-        <w:t>string</w:t>
-      </w:r>
-      <w:proofErr w:type="spellEnd"/>
-      <w:r>
-        <w:rPr>
-          <w:i/>
-          <w:iCs/>
-        </w:rPr>
-        <w:t xml:space="preserve"> vazia para facilitar meu trabalho.</w:t>
+        <w:t>Basicamente usei uma string vazia para facilitar meu trabalho.</w:t>
       </w:r>
     </w:p>
     <w:p>
@@ -1039,6 +820,7 @@
         <w:rPr>
           <w:i/>
           <w:iCs/>
+          <w:noProof/>
         </w:rPr>
         <w:drawing>
           <wp:inline distT="0" distB="0" distL="0" distR="0" wp14:anchorId="7AD4A261" wp14:editId="53BCE67C">
@@ -1056,7 +838,7 @@
                     <pic:cNvPicPr/>
                   </pic:nvPicPr>
                   <pic:blipFill>
-                    <a:blip r:embed="rId18"/>
+                    <a:blip r:embed="rId21"/>
                     <a:stretch>
                       <a:fillRect/>
                     </a:stretch>
@@ -1091,11 +873,824 @@
           <w:i/>
           <w:iCs/>
         </w:rPr>
-      </w:pPr>
+        <w:sectPr>
+          <w:headerReference w:type="first" r:id="rId22"/>
+          <w:pgSz w:w="11906" w:h="16838"/>
+          <w:pgMar w:top="720" w:right="720" w:bottom="720" w:left="720" w:header="708" w:footer="708" w:gutter="0"/>
+          <w:cols w:space="708"/>
+          <w:titlePg/>
+          <w:docGrid w:linePitch="360"/>
+        </w:sectPr>
+      </w:pPr>
+    </w:p>
+    <w:p>
+      <w:pPr>
+        <w:rPr>
+          <w:i/>
+          <w:iCs/>
+        </w:rPr>
+      </w:pPr>
+    </w:p>
+    <w:p>
+      <w:pPr>
+        <w:pStyle w:val="PargrafodaLista"/>
+        <w:numPr>
+          <w:ilvl w:val="0"/>
+          <w:numId w:val="5"/>
+        </w:numPr>
+      </w:pPr>
+      <w:r>
+        <w:t>Casting Implícito (widening): Converte automaticamente tipos menores para tipos maiores (por exemplo, int para long) sem perdad de dados;</w:t>
+      </w:r>
+    </w:p>
+    <w:p>
+      <w:pPr>
+        <w:pStyle w:val="PargrafodaLista"/>
+        <w:numPr>
+          <w:ilvl w:val="0"/>
+          <w:numId w:val="5"/>
+        </w:numPr>
+      </w:pPr>
+      <w:r>
+        <w:t>Casting explícito (narrowing): Necessário quando se converte tipos maiores para tipos menores (por exemplo, double para int), podendo resultar em perda de dados;</w:t>
+      </w:r>
+    </w:p>
+    <w:p>
+      <w:pPr>
+        <w:pStyle w:val="PargrafodaLista"/>
+        <w:numPr>
+          <w:ilvl w:val="0"/>
+          <w:numId w:val="5"/>
+        </w:numPr>
+      </w:pPr>
+      <w:r>
+        <w:t>Para realizar um casting explícito, é necessário especificar o tipo de destino entre parênteses;</w:t>
+      </w:r>
+    </w:p>
+    <w:p>
+      <w:r>
+        <w:rPr>
+          <w:noProof/>
+        </w:rPr>
+        <w:drawing>
+          <wp:inline distT="0" distB="0" distL="0" distR="0" wp14:anchorId="414D462B" wp14:editId="582731DC">
+            <wp:extent cx="2695951" cy="2219635"/>
+            <wp:effectExtent l="0" t="0" r="0" b="9525"/>
+            <wp:docPr id="943625734" name="Imagem 1" descr="Texto&#10;&#10;O conteúdo gerado por IA pode estar incorreto."/>
+            <wp:cNvGraphicFramePr>
+              <a:graphicFrameLocks xmlns:a="http://schemas.openxmlformats.org/drawingml/2006/main" noChangeAspect="1"/>
+            </wp:cNvGraphicFramePr>
+            <a:graphic xmlns:a="http://schemas.openxmlformats.org/drawingml/2006/main">
+              <a:graphicData uri="http://schemas.openxmlformats.org/drawingml/2006/picture">
+                <pic:pic xmlns:pic="http://schemas.openxmlformats.org/drawingml/2006/picture">
+                  <pic:nvPicPr>
+                    <pic:cNvPr id="943625734" name="Imagem 1" descr="Texto&#10;&#10;O conteúdo gerado por IA pode estar incorreto."/>
+                    <pic:cNvPicPr/>
+                  </pic:nvPicPr>
+                  <pic:blipFill>
+                    <a:blip r:embed="rId23"/>
+                    <a:stretch>
+                      <a:fillRect/>
+                    </a:stretch>
+                  </pic:blipFill>
+                  <pic:spPr>
+                    <a:xfrm>
+                      <a:off x="0" y="0"/>
+                      <a:ext cx="2695951" cy="2219635"/>
+                    </a:xfrm>
+                    <a:prstGeom prst="rect">
+                      <a:avLst/>
+                    </a:prstGeom>
+                  </pic:spPr>
+                </pic:pic>
+              </a:graphicData>
+            </a:graphic>
+          </wp:inline>
+        </w:drawing>
+      </w:r>
+      <w:r>
+        <w:t xml:space="preserve"> </w:t>
+      </w:r>
+    </w:p>
+    <w:p>
+      <w:r>
+        <w:rPr>
+          <w:noProof/>
+        </w:rPr>
+        <w:drawing>
+          <wp:inline distT="0" distB="0" distL="0" distR="0" wp14:anchorId="6B8EB9FC" wp14:editId="5D81ECFC">
+            <wp:extent cx="1333686" cy="314369"/>
+            <wp:effectExtent l="0" t="0" r="0" b="9525"/>
+            <wp:docPr id="2006795672" name="Imagem 1"/>
+            <wp:cNvGraphicFramePr>
+              <a:graphicFrameLocks xmlns:a="http://schemas.openxmlformats.org/drawingml/2006/main" noChangeAspect="1"/>
+            </wp:cNvGraphicFramePr>
+            <a:graphic xmlns:a="http://schemas.openxmlformats.org/drawingml/2006/main">
+              <a:graphicData uri="http://schemas.openxmlformats.org/drawingml/2006/picture">
+                <pic:pic xmlns:pic="http://schemas.openxmlformats.org/drawingml/2006/picture">
+                  <pic:nvPicPr>
+                    <pic:cNvPr id="2006795672" name=""/>
+                    <pic:cNvPicPr/>
+                  </pic:nvPicPr>
+                  <pic:blipFill>
+                    <a:blip r:embed="rId24"/>
+                    <a:stretch>
+                      <a:fillRect/>
+                    </a:stretch>
+                  </pic:blipFill>
+                  <pic:spPr>
+                    <a:xfrm>
+                      <a:off x="0" y="0"/>
+                      <a:ext cx="1333686" cy="314369"/>
+                    </a:xfrm>
+                    <a:prstGeom prst="rect">
+                      <a:avLst/>
+                    </a:prstGeom>
+                  </pic:spPr>
+                </pic:pic>
+              </a:graphicData>
+            </a:graphic>
+          </wp:inline>
+        </w:drawing>
+      </w:r>
+    </w:p>
+    <w:p>
+      <w:r>
+        <w:rPr>
+          <w:noProof/>
+        </w:rPr>
+        <w:drawing>
+          <wp:inline distT="0" distB="0" distL="0" distR="0" wp14:anchorId="6FD2E2E1" wp14:editId="05ACBD22">
+            <wp:extent cx="2934109" cy="1190791"/>
+            <wp:effectExtent l="0" t="0" r="0" b="9525"/>
+            <wp:docPr id="780127189" name="Imagem 1" descr="Tela preta com letras brancas&#10;&#10;O conteúdo gerado por IA pode estar incorreto."/>
+            <wp:cNvGraphicFramePr>
+              <a:graphicFrameLocks xmlns:a="http://schemas.openxmlformats.org/drawingml/2006/main" noChangeAspect="1"/>
+            </wp:cNvGraphicFramePr>
+            <a:graphic xmlns:a="http://schemas.openxmlformats.org/drawingml/2006/main">
+              <a:graphicData uri="http://schemas.openxmlformats.org/drawingml/2006/picture">
+                <pic:pic xmlns:pic="http://schemas.openxmlformats.org/drawingml/2006/picture">
+                  <pic:nvPicPr>
+                    <pic:cNvPr id="780127189" name="Imagem 1" descr="Tela preta com letras brancas&#10;&#10;O conteúdo gerado por IA pode estar incorreto."/>
+                    <pic:cNvPicPr/>
+                  </pic:nvPicPr>
+                  <pic:blipFill>
+                    <a:blip r:embed="rId25"/>
+                    <a:stretch>
+                      <a:fillRect/>
+                    </a:stretch>
+                  </pic:blipFill>
+                  <pic:spPr>
+                    <a:xfrm>
+                      <a:off x="0" y="0"/>
+                      <a:ext cx="2934109" cy="1190791"/>
+                    </a:xfrm>
+                    <a:prstGeom prst="rect">
+                      <a:avLst/>
+                    </a:prstGeom>
+                  </pic:spPr>
+                </pic:pic>
+              </a:graphicData>
+            </a:graphic>
+          </wp:inline>
+        </w:drawing>
+      </w:r>
+    </w:p>
+    <w:p>
+      <w:r>
+        <w:rPr>
+          <w:noProof/>
+        </w:rPr>
+        <w:drawing>
+          <wp:inline distT="0" distB="0" distL="0" distR="0" wp14:anchorId="788EA839" wp14:editId="13D89203">
+            <wp:extent cx="1286054" cy="171474"/>
+            <wp:effectExtent l="0" t="0" r="0" b="0"/>
+            <wp:docPr id="1390290" name="Imagem 1"/>
+            <wp:cNvGraphicFramePr>
+              <a:graphicFrameLocks xmlns:a="http://schemas.openxmlformats.org/drawingml/2006/main" noChangeAspect="1"/>
+            </wp:cNvGraphicFramePr>
+            <a:graphic xmlns:a="http://schemas.openxmlformats.org/drawingml/2006/main">
+              <a:graphicData uri="http://schemas.openxmlformats.org/drawingml/2006/picture">
+                <pic:pic xmlns:pic="http://schemas.openxmlformats.org/drawingml/2006/picture">
+                  <pic:nvPicPr>
+                    <pic:cNvPr id="1390290" name=""/>
+                    <pic:cNvPicPr/>
+                  </pic:nvPicPr>
+                  <pic:blipFill>
+                    <a:blip r:embed="rId26"/>
+                    <a:stretch>
+                      <a:fillRect/>
+                    </a:stretch>
+                  </pic:blipFill>
+                  <pic:spPr>
+                    <a:xfrm>
+                      <a:off x="0" y="0"/>
+                      <a:ext cx="1286054" cy="171474"/>
+                    </a:xfrm>
+                    <a:prstGeom prst="rect">
+                      <a:avLst/>
+                    </a:prstGeom>
+                  </pic:spPr>
+                </pic:pic>
+              </a:graphicData>
+            </a:graphic>
+          </wp:inline>
+        </w:drawing>
+      </w:r>
+    </w:p>
+    <w:p>
+      <w:r>
+        <w:rPr>
+          <w:noProof/>
+        </w:rPr>
+        <w:drawing>
+          <wp:inline distT="0" distB="0" distL="0" distR="0" wp14:anchorId="40D5B1A7" wp14:editId="4F643F3F">
+            <wp:extent cx="2962688" cy="1467055"/>
+            <wp:effectExtent l="0" t="0" r="0" b="0"/>
+            <wp:docPr id="1903008501" name="Imagem 1" descr="Texto&#10;&#10;O conteúdo gerado por IA pode estar incorreto."/>
+            <wp:cNvGraphicFramePr>
+              <a:graphicFrameLocks xmlns:a="http://schemas.openxmlformats.org/drawingml/2006/main" noChangeAspect="1"/>
+            </wp:cNvGraphicFramePr>
+            <a:graphic xmlns:a="http://schemas.openxmlformats.org/drawingml/2006/main">
+              <a:graphicData uri="http://schemas.openxmlformats.org/drawingml/2006/picture">
+                <pic:pic xmlns:pic="http://schemas.openxmlformats.org/drawingml/2006/picture">
+                  <pic:nvPicPr>
+                    <pic:cNvPr id="1903008501" name="Imagem 1" descr="Texto&#10;&#10;O conteúdo gerado por IA pode estar incorreto."/>
+                    <pic:cNvPicPr/>
+                  </pic:nvPicPr>
+                  <pic:blipFill>
+                    <a:blip r:embed="rId27"/>
+                    <a:stretch>
+                      <a:fillRect/>
+                    </a:stretch>
+                  </pic:blipFill>
+                  <pic:spPr>
+                    <a:xfrm>
+                      <a:off x="0" y="0"/>
+                      <a:ext cx="2962688" cy="1467055"/>
+                    </a:xfrm>
+                    <a:prstGeom prst="rect">
+                      <a:avLst/>
+                    </a:prstGeom>
+                  </pic:spPr>
+                </pic:pic>
+              </a:graphicData>
+            </a:graphic>
+          </wp:inline>
+        </w:drawing>
+      </w:r>
+    </w:p>
+    <w:p>
+      <w:r>
+        <w:rPr>
+          <w:noProof/>
+        </w:rPr>
+        <w:drawing>
+          <wp:inline distT="0" distB="0" distL="0" distR="0" wp14:anchorId="72F4F4CA" wp14:editId="3A5FDA3A">
+            <wp:extent cx="1028844" cy="209579"/>
+            <wp:effectExtent l="0" t="0" r="0" b="0"/>
+            <wp:docPr id="427041931" name="Imagem 1"/>
+            <wp:cNvGraphicFramePr>
+              <a:graphicFrameLocks xmlns:a="http://schemas.openxmlformats.org/drawingml/2006/main" noChangeAspect="1"/>
+            </wp:cNvGraphicFramePr>
+            <a:graphic xmlns:a="http://schemas.openxmlformats.org/drawingml/2006/main">
+              <a:graphicData uri="http://schemas.openxmlformats.org/drawingml/2006/picture">
+                <pic:pic xmlns:pic="http://schemas.openxmlformats.org/drawingml/2006/picture">
+                  <pic:nvPicPr>
+                    <pic:cNvPr id="427041931" name=""/>
+                    <pic:cNvPicPr/>
+                  </pic:nvPicPr>
+                  <pic:blipFill>
+                    <a:blip r:embed="rId28"/>
+                    <a:stretch>
+                      <a:fillRect/>
+                    </a:stretch>
+                  </pic:blipFill>
+                  <pic:spPr>
+                    <a:xfrm>
+                      <a:off x="0" y="0"/>
+                      <a:ext cx="1028844" cy="209579"/>
+                    </a:xfrm>
+                    <a:prstGeom prst="rect">
+                      <a:avLst/>
+                    </a:prstGeom>
+                  </pic:spPr>
+                </pic:pic>
+              </a:graphicData>
+            </a:graphic>
+          </wp:inline>
+        </w:drawing>
+      </w:r>
     </w:p>
     <w:p/>
+    <w:p>
+      <w:r>
+        <w:t>Resumindo</w:t>
+      </w:r>
+    </w:p>
+    <w:p>
+      <w:pPr>
+        <w:sectPr>
+          <w:headerReference w:type="first" r:id="rId29"/>
+          <w:pgSz w:w="11906" w:h="16838"/>
+          <w:pgMar w:top="720" w:right="720" w:bottom="720" w:left="720" w:header="708" w:footer="708" w:gutter="0"/>
+          <w:cols w:space="708"/>
+          <w:titlePg/>
+          <w:docGrid w:linePitch="360"/>
+        </w:sectPr>
+      </w:pPr>
+      <w:r>
+        <w:lastRenderedPageBreak/>
+        <w:t>O Type casting é o ato de trocar o tipo de dado da variável, vc pode fazer essa conversão de long para double, double para long, ou at</w:t>
+      </w:r>
+      <w:r>
+        <w:t>é de int para char ou char para int, mas como int é de números inteiros ele não é tão flexível por assim dizer, por isso ele vai precisar que o número ou variável que esteja fazendo a atribuição tenha adicionado o (int) na frente.</w:t>
+      </w:r>
+    </w:p>
+    <w:p/>
+    <w:p/>
+    <w:p>
+      <w:pPr>
+        <w:pStyle w:val="PargrafodaLista"/>
+        <w:numPr>
+          <w:ilvl w:val="0"/>
+          <w:numId w:val="6"/>
+        </w:numPr>
+      </w:pPr>
+      <w:r>
+        <w:t>Long é um tipo de dado primitivo usado par armazenar números inteiros muito grandes;</w:t>
+      </w:r>
+    </w:p>
+    <w:p>
+      <w:pPr>
+        <w:pStyle w:val="PargrafodaLista"/>
+        <w:numPr>
+          <w:ilvl w:val="0"/>
+          <w:numId w:val="6"/>
+        </w:numPr>
+      </w:pPr>
+      <w:r>
+        <w:t>Ocupa 8 bytes de memória, permitindo armazenar valores de -9.223.372.036.854.775.808 a 9;223;372.036.854.775.807;</w:t>
+      </w:r>
+    </w:p>
+    <w:p>
+      <w:pPr>
+        <w:pStyle w:val="PargrafodaLista"/>
+        <w:numPr>
+          <w:ilvl w:val="0"/>
+          <w:numId w:val="6"/>
+        </w:numPr>
+      </w:pPr>
+      <w:r>
+        <w:t>Ideal para cálculos financeiros, contagem de tempo, ou quando o tipo int não é suficiente;</w:t>
+      </w:r>
+    </w:p>
+    <w:p>
+      <w:pPr>
+        <w:pStyle w:val="PargrafodaLista"/>
+        <w:numPr>
+          <w:ilvl w:val="0"/>
+          <w:numId w:val="6"/>
+        </w:numPr>
+      </w:pPr>
+      <w:r>
+        <w:t>Valores literais do tipo long devem ser seguidos por L (maiúsculo) para indicar o tipo;</w:t>
+      </w:r>
+    </w:p>
+    <w:p>
+      <w:pPr>
+        <w:pStyle w:val="PargrafodaLista"/>
+        <w:numPr>
+          <w:ilvl w:val="0"/>
+          <w:numId w:val="6"/>
+        </w:numPr>
+      </w:pPr>
+      <w:r>
+        <w:t>O sublinhado pode ser usado para melhorar a legibilidade em números longos, separando grupos de dígitos (EX: 123_456_789_012_345L);</w:t>
+      </w:r>
+    </w:p>
+    <w:p/>
+    <w:p>
+      <w:r>
+        <w:t>Em outras palavras, o Long é só uma versão do int que suporta mais capacidade que o int não aguente.</w:t>
+      </w:r>
+    </w:p>
+    <w:p>
+      <w:pPr>
+        <w:sectPr>
+          <w:headerReference w:type="first" r:id="rId30"/>
+          <w:pgSz w:w="11906" w:h="16838"/>
+          <w:pgMar w:top="720" w:right="720" w:bottom="720" w:left="720" w:header="708" w:footer="708" w:gutter="0"/>
+          <w:cols w:space="708"/>
+          <w:titlePg/>
+          <w:docGrid w:linePitch="360"/>
+        </w:sectPr>
+      </w:pPr>
+    </w:p>
+    <w:p>
+      <w:pPr>
+        <w:pStyle w:val="PargrafodaLista"/>
+        <w:numPr>
+          <w:ilvl w:val="0"/>
+          <w:numId w:val="7"/>
+        </w:numPr>
+      </w:pPr>
+      <w:r>
+        <w:lastRenderedPageBreak/>
+        <w:t>final: define uma variável como constante, impedindo que seu valor seja alterado após a inicialização;</w:t>
+      </w:r>
+    </w:p>
+    <w:p>
+      <w:pPr>
+        <w:pStyle w:val="PargrafodaLista"/>
+        <w:numPr>
+          <w:ilvl w:val="0"/>
+          <w:numId w:val="7"/>
+        </w:numPr>
+      </w:pPr>
+      <w:r>
+        <w:t>Uma vez atribuído, o valor não pode ser modificado;</w:t>
+      </w:r>
+    </w:p>
+    <w:p>
+      <w:pPr>
+        <w:pStyle w:val="PargrafodaLista"/>
+        <w:numPr>
+          <w:ilvl w:val="0"/>
+          <w:numId w:val="7"/>
+        </w:numPr>
+      </w:pPr>
+      <w:r>
+        <w:t>Boas práticas: Usado para valores que não devem mudar durante a execução do programa, como PI ou Taxa de Juros;</w:t>
+      </w:r>
+    </w:p>
+    <w:p>
+      <w:pPr>
+        <w:pStyle w:val="PargrafodaLista"/>
+        <w:numPr>
+          <w:ilvl w:val="0"/>
+          <w:numId w:val="7"/>
+        </w:numPr>
+      </w:pPr>
+      <w:r>
+        <w:t>Conve</w:t>
+      </w:r>
+      <w:r>
+        <w:t>n</w:t>
+      </w:r>
+      <w:r>
+        <w:t>ção de nomes: Constantes geralmente são no</w:t>
+      </w:r>
+      <w:r>
+        <w:t>me</w:t>
+      </w:r>
+      <w:r>
+        <w:t>adas em letras maiúsculas, com palavras separadas por sublinhados (_);</w:t>
+      </w:r>
+    </w:p>
+    <w:p>
+      <w:pPr>
+        <w:sectPr>
+          <w:headerReference w:type="first" r:id="rId31"/>
+          <w:pgSz w:w="11906" w:h="16838"/>
+          <w:pgMar w:top="720" w:right="720" w:bottom="720" w:left="720" w:header="708" w:footer="708" w:gutter="0"/>
+          <w:cols w:space="708"/>
+          <w:titlePg/>
+          <w:docGrid w:linePitch="360"/>
+        </w:sectPr>
+      </w:pPr>
+      <w:r>
+        <w:t>No contexto geral, constantes são uteis para casos em que o valor dela será fixo, por exemplo mas não único, dias da semana, meses no ano. Quantidade de letras no alfabeto tradicional essas paradas que não têm alteração.</w:t>
+      </w:r>
+    </w:p>
+    <w:p>
+      <w:pPr>
+        <w:pStyle w:val="PargrafodaLista"/>
+        <w:numPr>
+          <w:ilvl w:val="0"/>
+          <w:numId w:val="8"/>
+        </w:numPr>
+      </w:pPr>
+      <w:r>
+        <w:lastRenderedPageBreak/>
+        <w:t>Var: introduzido no Java 10, permite ao compilador inferir o tipo da variável com base no valor atribuído;</w:t>
+      </w:r>
+    </w:p>
+    <w:p>
+      <w:pPr>
+        <w:pStyle w:val="PargrafodaLista"/>
+        <w:numPr>
+          <w:ilvl w:val="0"/>
+          <w:numId w:val="8"/>
+        </w:numPr>
+      </w:pPr>
+      <w:r>
+        <w:t>Reduz a necessidade de escrever tipos longos e complexos, aumentando a legibilidade do código;</w:t>
+      </w:r>
+    </w:p>
+    <w:p>
+      <w:pPr>
+        <w:pStyle w:val="PargrafodaLista"/>
+        <w:numPr>
+          <w:ilvl w:val="0"/>
+          <w:numId w:val="8"/>
+        </w:numPr>
+      </w:pPr>
+      <w:r>
+        <w:t>Tipo estático: Embora o tipo seja inferido, ele é fixo após a atribuição e não pode ser alterado;</w:t>
+      </w:r>
+    </w:p>
+    <w:p>
+      <w:pPr>
+        <w:pStyle w:val="PargrafodaLista"/>
+        <w:numPr>
+          <w:ilvl w:val="0"/>
+          <w:numId w:val="8"/>
+        </w:numPr>
+      </w:pPr>
+      <w:r>
+        <w:t>Regras: Deve ser inicializado no momento da declaração, e não pode ser usado para variáveis não inicializada;</w:t>
+      </w:r>
+    </w:p>
+    <w:p>
+      <w:pPr>
+        <w:pStyle w:val="PargrafodaLista"/>
+        <w:numPr>
+          <w:ilvl w:val="0"/>
+          <w:numId w:val="8"/>
+        </w:numPr>
+      </w:pPr>
+      <w:r>
+        <w:t>Boas práticas: Útil para tipos complexos ou quando o tipo é óbvio a partir do contexto;</w:t>
+      </w:r>
+    </w:p>
+    <w:p>
+      <w:r>
+        <w:rPr>
+          <w:noProof/>
+        </w:rPr>
+        <w:drawing>
+          <wp:inline distT="0" distB="0" distL="0" distR="0" wp14:anchorId="34FD7113" wp14:editId="46B17BDD">
+            <wp:extent cx="4172532" cy="714475"/>
+            <wp:effectExtent l="0" t="0" r="0" b="9525"/>
+            <wp:docPr id="404779128" name="Imagem 1" descr="Interface gráfica do usuário&#10;&#10;O conteúdo gerado por IA pode estar incorreto."/>
+            <wp:cNvGraphicFramePr>
+              <a:graphicFrameLocks xmlns:a="http://schemas.openxmlformats.org/drawingml/2006/main" noChangeAspect="1"/>
+            </wp:cNvGraphicFramePr>
+            <a:graphic xmlns:a="http://schemas.openxmlformats.org/drawingml/2006/main">
+              <a:graphicData uri="http://schemas.openxmlformats.org/drawingml/2006/picture">
+                <pic:pic xmlns:pic="http://schemas.openxmlformats.org/drawingml/2006/picture">
+                  <pic:nvPicPr>
+                    <pic:cNvPr id="404779128" name="Imagem 1" descr="Interface gráfica do usuário&#10;&#10;O conteúdo gerado por IA pode estar incorreto."/>
+                    <pic:cNvPicPr/>
+                  </pic:nvPicPr>
+                  <pic:blipFill>
+                    <a:blip r:embed="rId32"/>
+                    <a:stretch>
+                      <a:fillRect/>
+                    </a:stretch>
+                  </pic:blipFill>
+                  <pic:spPr>
+                    <a:xfrm>
+                      <a:off x="0" y="0"/>
+                      <a:ext cx="4172532" cy="714475"/>
+                    </a:xfrm>
+                    <a:prstGeom prst="rect">
+                      <a:avLst/>
+                    </a:prstGeom>
+                  </pic:spPr>
+                </pic:pic>
+              </a:graphicData>
+            </a:graphic>
+          </wp:inline>
+        </w:drawing>
+      </w:r>
+      <w:r>
+        <w:br/>
+        <w:t>Em outras palavras vamos dizer que esse método, quando vc usa esse var, ele vai definir o tipo da variável, que no exemplo acima é o “z”, com base no valor atribuído, como usamos 10, ele identificou que “z” é uma variável do tipo int, como ele já definiu que é um int, se tentarmos usar outro tipo de valor que caberia em outro tipo de variável ele não funcionária, como no print acima, pois ele já definiu no momento da declaração que z é do tipo int.</w:t>
+      </w:r>
+    </w:p>
+    <w:p/>
+    <w:p>
+      <w:r>
+        <w:t>Embora seja prático, há algumas situações que devemos evitar:</w:t>
+      </w:r>
+      <w:r>
+        <w:br/>
+      </w:r>
+      <w:r>
+        <w:br/>
+        <w:t>Em código público ou compartilhado com equipes grandes:</w:t>
+      </w:r>
+      <w:r>
+        <w:br/>
+        <w:t>Quando o tipo não é óbvio pelo valor atribuído.</w:t>
+      </w:r>
+      <w:r>
+        <w:br/>
+        <w:t>Em funções que retornam tipos genéricos ou dinâmicos.</w:t>
+      </w:r>
+      <w:r>
+        <w:br/>
+        <w:t>Ao lidar com APIs externas ou dados que podem mudar de estrutura.</w:t>
+      </w:r>
+    </w:p>
+    <w:p/>
+    <w:p>
+      <w:pPr>
+        <w:sectPr>
+          <w:headerReference w:type="first" r:id="rId33"/>
+          <w:pgSz w:w="11906" w:h="16838"/>
+          <w:pgMar w:top="720" w:right="720" w:bottom="720" w:left="720" w:header="708" w:footer="708" w:gutter="0"/>
+          <w:cols w:space="708"/>
+          <w:titlePg/>
+          <w:docGrid w:linePitch="360"/>
+        </w:sectPr>
+      </w:pPr>
+    </w:p>
+    <w:p>
+      <w:pPr>
+        <w:pStyle w:val="PargrafodaLista"/>
+        <w:numPr>
+          <w:ilvl w:val="0"/>
+          <w:numId w:val="9"/>
+        </w:numPr>
+      </w:pPr>
+      <w:r>
+        <w:lastRenderedPageBreak/>
+        <w:t>A classe Scanner é utilizada para ler a entrada de dados do usuário via console/terminal;</w:t>
+      </w:r>
+    </w:p>
+    <w:p>
+      <w:pPr>
+        <w:pStyle w:val="PargrafodaLista"/>
+        <w:numPr>
+          <w:ilvl w:val="0"/>
+          <w:numId w:val="9"/>
+        </w:numPr>
+      </w:pPr>
+      <w:r>
+        <w:t>Parte do pacote java.util: Para usar o Scanner, é necessário importar a classe do pacote java.util;</w:t>
+      </w:r>
+    </w:p>
+    <w:p>
+      <w:pPr>
+        <w:pStyle w:val="PargrafodaLista"/>
+        <w:numPr>
+          <w:ilvl w:val="0"/>
+          <w:numId w:val="9"/>
+        </w:numPr>
+      </w:pPr>
+      <w:r>
+        <w:t xml:space="preserve">Scanner pode ler diferentes tipos </w:t>
+      </w:r>
+      <w:r>
+        <w:t>de</w:t>
+      </w:r>
+      <w:r>
+        <w:t xml:space="preserve"> dados, como int, double, </w:t>
+      </w:r>
+      <w:r>
+        <w:t>String etc.</w:t>
+      </w:r>
+    </w:p>
+    <w:p>
+      <w:pPr>
+        <w:pStyle w:val="PargrafodaLista"/>
+        <w:numPr>
+          <w:ilvl w:val="0"/>
+          <w:numId w:val="9"/>
+        </w:numPr>
+      </w:pPr>
+      <w:r>
+        <w:t>Métodos comuns:</w:t>
+      </w:r>
+    </w:p>
+    <w:p>
+      <w:pPr>
+        <w:pStyle w:val="PargrafodaLista"/>
+        <w:numPr>
+          <w:ilvl w:val="1"/>
+          <w:numId w:val="9"/>
+        </w:numPr>
+      </w:pPr>
+      <w:r>
+        <w:t>nextLine(): Lê uma linha inteira de texto;</w:t>
+      </w:r>
+    </w:p>
+    <w:p>
+      <w:pPr>
+        <w:pStyle w:val="PargrafodaLista"/>
+        <w:numPr>
+          <w:ilvl w:val="1"/>
+          <w:numId w:val="9"/>
+        </w:numPr>
+      </w:pPr>
+      <w:r>
+        <w:t>nextInt(): Lê um valor inteiro;</w:t>
+      </w:r>
+    </w:p>
+    <w:p>
+      <w:pPr>
+        <w:pStyle w:val="PargrafodaLista"/>
+        <w:numPr>
+          <w:ilvl w:val="1"/>
+          <w:numId w:val="9"/>
+        </w:numPr>
+      </w:pPr>
+      <w:r>
+        <w:t>nextDouble(): Lê um valor decimal (ponto flutuante);</w:t>
+      </w:r>
+    </w:p>
+    <w:p>
+      <w:pPr>
+        <w:pStyle w:val="PargrafodaLista"/>
+        <w:numPr>
+          <w:ilvl w:val="1"/>
+          <w:numId w:val="9"/>
+        </w:numPr>
+      </w:pPr>
+      <w:r>
+        <w:t>next(): Lê uma única palavra</w:t>
+      </w:r>
+    </w:p>
+    <w:p>
+      <w:r>
+        <w:t>Devido a Java ser uma língua orientada a objetos, até os comandos mais simples, foram criadas de classes, basicamente a classe scanner é uma classe criada para fazer o que o comando Leia em portugol faz, ou também o comando input() que faz em Python.</w:t>
+      </w:r>
+    </w:p>
+    <w:p>
+      <w:r>
+        <w:rPr>
+          <w:noProof/>
+        </w:rPr>
+        <w:drawing>
+          <wp:inline distT="0" distB="0" distL="0" distR="0" wp14:anchorId="7AED8A68" wp14:editId="28FB8DAE">
+            <wp:extent cx="5239481" cy="2534004"/>
+            <wp:effectExtent l="0" t="0" r="0" b="0"/>
+            <wp:docPr id="531034041" name="Imagem 1" descr="Tela de computador com texto preto sobre fundo branco&#10;&#10;O conteúdo gerado por IA pode estar incorreto."/>
+            <wp:cNvGraphicFramePr>
+              <a:graphicFrameLocks xmlns:a="http://schemas.openxmlformats.org/drawingml/2006/main" noChangeAspect="1"/>
+            </wp:cNvGraphicFramePr>
+            <a:graphic xmlns:a="http://schemas.openxmlformats.org/drawingml/2006/main">
+              <a:graphicData uri="http://schemas.openxmlformats.org/drawingml/2006/picture">
+                <pic:pic xmlns:pic="http://schemas.openxmlformats.org/drawingml/2006/picture">
+                  <pic:nvPicPr>
+                    <pic:cNvPr id="531034041" name="Imagem 1" descr="Tela de computador com texto preto sobre fundo branco&#10;&#10;O conteúdo gerado por IA pode estar incorreto."/>
+                    <pic:cNvPicPr/>
+                  </pic:nvPicPr>
+                  <pic:blipFill>
+                    <a:blip r:embed="rId34"/>
+                    <a:stretch>
+                      <a:fillRect/>
+                    </a:stretch>
+                  </pic:blipFill>
+                  <pic:spPr>
+                    <a:xfrm>
+                      <a:off x="0" y="0"/>
+                      <a:ext cx="5239481" cy="2534004"/>
+                    </a:xfrm>
+                    <a:prstGeom prst="rect">
+                      <a:avLst/>
+                    </a:prstGeom>
+                  </pic:spPr>
+                </pic:pic>
+              </a:graphicData>
+            </a:graphic>
+          </wp:inline>
+        </w:drawing>
+      </w:r>
+      <w:r>
+        <w:br/>
+      </w:r>
+      <w:r>
+        <w:br/>
+        <w:t xml:space="preserve">para usar o Scanner, precisamos </w:t>
+      </w:r>
+      <w:r>
+        <w:t>importar a</w:t>
+      </w:r>
+      <w:r>
+        <w:t xml:space="preserve"> biblioteca dele que é java.util.Scanner, no print eu utilizei um ‘*’, que já permite ter acesso a tudo da biblioteca .util.</w:t>
+      </w:r>
+      <w:r>
+        <w:br/>
+      </w:r>
+      <w:r>
+        <w:br/>
+      </w:r>
+      <w:r>
+        <w:t>vc pode vc mesmo digitar</w:t>
+      </w:r>
+      <w:r>
+        <w:t xml:space="preserve"> vc mesmo ou a própria IDE vai trazer essa biblioteca depois que vc digitar Scanner no main, antes de usar vc precisar associar uma variável que irá receber as informações de entrada que serão digitadas pelo usuário, </w:t>
+      </w:r>
+      <w:r>
+        <w:t>por exemplo no exemplo acima eu chamei a classe Scanner e nomeei ela de scanner, new scanner eu indiquei que tudo que for associado a essa variável dentro de algum tipo de dado, será guardado dentro dela, como podemos ver logo em seguida, eu criei uma variável chamada nome, e ao colocar o nome da variável que eu criei, que se chama scanner, eu indiquei que a mensagem.</w:t>
+      </w:r>
+    </w:p>
     <w:sectPr>
-      <w:headerReference w:type="first" r:id="rId19"/>
+      <w:headerReference w:type="first" r:id="rId35"/>
       <w:pgSz w:w="11906" w:h="16838"/>
       <w:pgMar w:top="720" w:right="720" w:bottom="720" w:left="720" w:header="708" w:footer="708" w:gutter="0"/>
       <w:cols w:space="708"/>
@@ -1171,6 +1766,70 @@
 </w:hdr>
 </file>
 
+<file path=word/header10.xml><?xml version="1.0" encoding="utf-8"?>
+<w:hdr xmlns:wpc="http://schemas.microsoft.com/office/word/2010/wordprocessingCanvas" xmlns:cx="http://schemas.microsoft.com/office/drawing/2014/chartex" xmlns:cx1="http://schemas.microsoft.com/office/drawing/2015/9/8/chartex" xmlns:cx2="http://schemas.microsoft.com/office/drawing/2015/10/21/chartex" xmlns:cx3="http://schemas.microsoft.com/office/drawing/2016/5/9/chartex" xmlns:cx4="http://schemas.microsoft.com/office/drawing/2016/5/10/chartex" xmlns:cx5="http://schemas.microsoft.com/office/drawing/2016/5/11/chartex" xmlns:cx6="http://schemas.microsoft.com/office/drawing/2016/5/12/chartex" xmlns:cx7="http://schemas.microsoft.com/office/drawing/2016/5/13/chartex" xmlns:cx8="http://schemas.microsoft.com/office/drawing/2016/5/14/chartex" xmlns:mc="http://schemas.openxmlformats.org/markup-compatibility/2006" xmlns:aink="http://schemas.microsoft.com/office/drawing/2016/ink" xmlns:am3d="http://schemas.microsoft.com/office/drawing/2017/model3d" xmlns:o="urn:schemas-microsoft-com:office:office" xmlns:oel="http://schemas.microsoft.com/office/2019/extlst" xmlns:r="http://schemas.openxmlformats.org/officeDocument/2006/relationships" xmlns:m="http://schemas.openxmlformats.org/officeDocument/2006/math" xmlns:v="urn:schemas-microsoft-com:vml" xmlns:wp14="http://schemas.microsoft.com/office/word/2010/wordprocessingDrawing" xmlns:wp="http://schemas.openxmlformats.org/drawingml/2006/wordprocessingDrawing" xmlns:w10="urn:schemas-microsoft-com:office:word" xmlns:w="http://schemas.openxmlformats.org/wordprocessingml/2006/main" xmlns:w14="http://schemas.microsoft.com/office/word/2010/wordml" xmlns:w15="http://schemas.microsoft.com/office/word/2012/wordml" xmlns:w16cex="http://schemas.microsoft.com/office/word/2018/wordml/cex" xmlns:w16cid="http://schemas.microsoft.com/office/word/2016/wordml/cid" xmlns:w16="http://schemas.microsoft.com/office/word/2018/wordml" xmlns:w16du="http://schemas.microsoft.com/office/word/2023/wordml/word16du" xmlns:w16sdtdh="http://schemas.microsoft.com/office/word/2020/wordml/sdtdatahash" xmlns:w16sdtfl="http://schemas.microsoft.com/office/word/2024/wordml/sdtformatlock" xmlns:w16se="http://schemas.microsoft.com/office/word/2015/wordml/symex" xmlns:wpg="http://schemas.microsoft.com/office/word/2010/wordprocessingGroup" xmlns:wpi="http://schemas.microsoft.com/office/word/2010/wordprocessingInk" xmlns:wne="http://schemas.microsoft.com/office/word/2006/wordml" xmlns:wps="http://schemas.microsoft.com/office/word/2010/wordprocessingShape" mc:Ignorable="w14 w15 w16se w16cid w16 w16cex w16sdtdh w16sdtfl w16du wp14">
+  <w:p>
+    <w:pPr>
+      <w:pStyle w:val="Cabealho"/>
+      <w:jc w:val="center"/>
+      <w:rPr>
+        <w:sz w:val="72"/>
+        <w:szCs w:val="72"/>
+      </w:rPr>
+    </w:pPr>
+    <w:r>
+      <w:rPr>
+        <w:sz w:val="72"/>
+        <w:szCs w:val="72"/>
+      </w:rPr>
+      <w:t>Inferência de tipo com var em Java</w:t>
+    </w:r>
+  </w:p>
+  <w:p>
+    <w:pPr>
+      <w:pStyle w:val="Cabealho"/>
+      <w:jc w:val="center"/>
+      <w:rPr>
+        <w:sz w:val="72"/>
+        <w:szCs w:val="72"/>
+      </w:rPr>
+    </w:pPr>
+  </w:p>
+</w:hdr>
+</file>
+
+<file path=word/header11.xml><?xml version="1.0" encoding="utf-8"?>
+<w:hdr xmlns:wpc="http://schemas.microsoft.com/office/word/2010/wordprocessingCanvas" xmlns:cx="http://schemas.microsoft.com/office/drawing/2014/chartex" xmlns:cx1="http://schemas.microsoft.com/office/drawing/2015/9/8/chartex" xmlns:cx2="http://schemas.microsoft.com/office/drawing/2015/10/21/chartex" xmlns:cx3="http://schemas.microsoft.com/office/drawing/2016/5/9/chartex" xmlns:cx4="http://schemas.microsoft.com/office/drawing/2016/5/10/chartex" xmlns:cx5="http://schemas.microsoft.com/office/drawing/2016/5/11/chartex" xmlns:cx6="http://schemas.microsoft.com/office/drawing/2016/5/12/chartex" xmlns:cx7="http://schemas.microsoft.com/office/drawing/2016/5/13/chartex" xmlns:cx8="http://schemas.microsoft.com/office/drawing/2016/5/14/chartex" xmlns:mc="http://schemas.openxmlformats.org/markup-compatibility/2006" xmlns:aink="http://schemas.microsoft.com/office/drawing/2016/ink" xmlns:am3d="http://schemas.microsoft.com/office/drawing/2017/model3d" xmlns:o="urn:schemas-microsoft-com:office:office" xmlns:oel="http://schemas.microsoft.com/office/2019/extlst" xmlns:r="http://schemas.openxmlformats.org/officeDocument/2006/relationships" xmlns:m="http://schemas.openxmlformats.org/officeDocument/2006/math" xmlns:v="urn:schemas-microsoft-com:vml" xmlns:wp14="http://schemas.microsoft.com/office/word/2010/wordprocessingDrawing" xmlns:wp="http://schemas.openxmlformats.org/drawingml/2006/wordprocessingDrawing" xmlns:w10="urn:schemas-microsoft-com:office:word" xmlns:w="http://schemas.openxmlformats.org/wordprocessingml/2006/main" xmlns:w14="http://schemas.microsoft.com/office/word/2010/wordml" xmlns:w15="http://schemas.microsoft.com/office/word/2012/wordml" xmlns:w16cex="http://schemas.microsoft.com/office/word/2018/wordml/cex" xmlns:w16cid="http://schemas.microsoft.com/office/word/2016/wordml/cid" xmlns:w16="http://schemas.microsoft.com/office/word/2018/wordml" xmlns:w16du="http://schemas.microsoft.com/office/word/2023/wordml/word16du" xmlns:w16sdtdh="http://schemas.microsoft.com/office/word/2020/wordml/sdtdatahash" xmlns:w16sdtfl="http://schemas.microsoft.com/office/word/2024/wordml/sdtformatlock" xmlns:w16se="http://schemas.microsoft.com/office/word/2015/wordml/symex" xmlns:wpg="http://schemas.microsoft.com/office/word/2010/wordprocessingGroup" xmlns:wpi="http://schemas.microsoft.com/office/word/2010/wordprocessingInk" xmlns:wne="http://schemas.microsoft.com/office/word/2006/wordml" xmlns:wps="http://schemas.microsoft.com/office/word/2010/wordprocessingShape" mc:Ignorable="w14 w15 w16se w16cid w16 w16cex w16sdtdh w16sdtfl w16du wp14">
+  <w:p>
+    <w:pPr>
+      <w:pStyle w:val="Cabealho"/>
+      <w:jc w:val="center"/>
+      <w:rPr>
+        <w:sz w:val="72"/>
+        <w:szCs w:val="72"/>
+      </w:rPr>
+    </w:pPr>
+    <w:r>
+      <w:rPr>
+        <w:sz w:val="72"/>
+        <w:szCs w:val="72"/>
+      </w:rPr>
+      <w:t>A class Scanner</w:t>
+    </w:r>
+  </w:p>
+  <w:p>
+    <w:pPr>
+      <w:pStyle w:val="Cabealho"/>
+      <w:jc w:val="center"/>
+      <w:rPr>
+        <w:sz w:val="72"/>
+        <w:szCs w:val="72"/>
+      </w:rPr>
+    </w:pPr>
+  </w:p>
+</w:hdr>
+</file>
+
 <file path=word/header2.xml><?xml version="1.0" encoding="utf-8"?>
 <w:hdr xmlns:wpc="http://schemas.microsoft.com/office/word/2010/wordprocessingCanvas" xmlns:cx="http://schemas.microsoft.com/office/drawing/2014/chartex" xmlns:cx1="http://schemas.microsoft.com/office/drawing/2015/9/8/chartex" xmlns:cx2="http://schemas.microsoft.com/office/drawing/2015/10/21/chartex" xmlns:cx3="http://schemas.microsoft.com/office/drawing/2016/5/9/chartex" xmlns:cx4="http://schemas.microsoft.com/office/drawing/2016/5/10/chartex" xmlns:cx5="http://schemas.microsoft.com/office/drawing/2016/5/11/chartex" xmlns:cx6="http://schemas.microsoft.com/office/drawing/2016/5/12/chartex" xmlns:cx7="http://schemas.microsoft.com/office/drawing/2016/5/13/chartex" xmlns:cx8="http://schemas.microsoft.com/office/drawing/2016/5/14/chartex" xmlns:mc="http://schemas.openxmlformats.org/markup-compatibility/2006" xmlns:aink="http://schemas.microsoft.com/office/drawing/2016/ink" xmlns:am3d="http://schemas.microsoft.com/office/drawing/2017/model3d" xmlns:o="urn:schemas-microsoft-com:office:office" xmlns:oel="http://schemas.microsoft.com/office/2019/extlst" xmlns:r="http://schemas.openxmlformats.org/officeDocument/2006/relationships" xmlns:m="http://schemas.openxmlformats.org/officeDocument/2006/math" xmlns:v="urn:schemas-microsoft-com:vml" xmlns:wp14="http://schemas.microsoft.com/office/word/2010/wordprocessingDrawing" xmlns:wp="http://schemas.openxmlformats.org/drawingml/2006/wordprocessingDrawing" xmlns:w10="urn:schemas-microsoft-com:office:word" xmlns:w="http://schemas.openxmlformats.org/wordprocessingml/2006/main" xmlns:w14="http://schemas.microsoft.com/office/word/2010/wordml" xmlns:w15="http://schemas.microsoft.com/office/word/2012/wordml" xmlns:w16cex="http://schemas.microsoft.com/office/word/2018/wordml/cex" xmlns:w16cid="http://schemas.microsoft.com/office/word/2016/wordml/cid" xmlns:w16="http://schemas.microsoft.com/office/word/2018/wordml" xmlns:w16du="http://schemas.microsoft.com/office/word/2023/wordml/word16du" xmlns:w16sdtdh="http://schemas.microsoft.com/office/word/2020/wordml/sdtdatahash" xmlns:w16sdtfl="http://schemas.microsoft.com/office/word/2024/wordml/sdtformatlock" xmlns:w16se="http://schemas.microsoft.com/office/word/2015/wordml/symex" xmlns:wpg="http://schemas.microsoft.com/office/word/2010/wordprocessingGroup" xmlns:wpi="http://schemas.microsoft.com/office/word/2010/wordprocessingInk" xmlns:wne="http://schemas.microsoft.com/office/word/2006/wordml" xmlns:wps="http://schemas.microsoft.com/office/word/2010/wordprocessingShape" mc:Ignorable="w14 w15 w16se w16cid w16 w16cex w16sdtdh w16sdtfl w16du wp14">
   <w:p>
@@ -1317,7 +1976,6 @@
         <w:szCs w:val="72"/>
       </w:rPr>
     </w:pPr>
-    <w:proofErr w:type="spellStart"/>
     <w:r>
       <w:rPr>
         <w:sz w:val="72"/>
@@ -1325,7 +1983,109 @@
       </w:rPr>
       <w:t>Strings</w:t>
     </w:r>
-    <w:proofErr w:type="spellEnd"/>
+  </w:p>
+  <w:p>
+    <w:pPr>
+      <w:pStyle w:val="Cabealho"/>
+      <w:jc w:val="center"/>
+      <w:rPr>
+        <w:sz w:val="72"/>
+        <w:szCs w:val="72"/>
+      </w:rPr>
+    </w:pPr>
+  </w:p>
+</w:hdr>
+</file>
+
+<file path=word/header7.xml><?xml version="1.0" encoding="utf-8"?>
+<w:hdr xmlns:wpc="http://schemas.microsoft.com/office/word/2010/wordprocessingCanvas" xmlns:cx="http://schemas.microsoft.com/office/drawing/2014/chartex" xmlns:cx1="http://schemas.microsoft.com/office/drawing/2015/9/8/chartex" xmlns:cx2="http://schemas.microsoft.com/office/drawing/2015/10/21/chartex" xmlns:cx3="http://schemas.microsoft.com/office/drawing/2016/5/9/chartex" xmlns:cx4="http://schemas.microsoft.com/office/drawing/2016/5/10/chartex" xmlns:cx5="http://schemas.microsoft.com/office/drawing/2016/5/11/chartex" xmlns:cx6="http://schemas.microsoft.com/office/drawing/2016/5/12/chartex" xmlns:cx7="http://schemas.microsoft.com/office/drawing/2016/5/13/chartex" xmlns:cx8="http://schemas.microsoft.com/office/drawing/2016/5/14/chartex" xmlns:mc="http://schemas.openxmlformats.org/markup-compatibility/2006" xmlns:aink="http://schemas.microsoft.com/office/drawing/2016/ink" xmlns:am3d="http://schemas.microsoft.com/office/drawing/2017/model3d" xmlns:o="urn:schemas-microsoft-com:office:office" xmlns:oel="http://schemas.microsoft.com/office/2019/extlst" xmlns:r="http://schemas.openxmlformats.org/officeDocument/2006/relationships" xmlns:m="http://schemas.openxmlformats.org/officeDocument/2006/math" xmlns:v="urn:schemas-microsoft-com:vml" xmlns:wp14="http://schemas.microsoft.com/office/word/2010/wordprocessingDrawing" xmlns:wp="http://schemas.openxmlformats.org/drawingml/2006/wordprocessingDrawing" xmlns:w10="urn:schemas-microsoft-com:office:word" xmlns:w="http://schemas.openxmlformats.org/wordprocessingml/2006/main" xmlns:w14="http://schemas.microsoft.com/office/word/2010/wordml" xmlns:w15="http://schemas.microsoft.com/office/word/2012/wordml" xmlns:w16cex="http://schemas.microsoft.com/office/word/2018/wordml/cex" xmlns:w16cid="http://schemas.microsoft.com/office/word/2016/wordml/cid" xmlns:w16="http://schemas.microsoft.com/office/word/2018/wordml" xmlns:w16du="http://schemas.microsoft.com/office/word/2023/wordml/word16du" xmlns:w16sdtdh="http://schemas.microsoft.com/office/word/2020/wordml/sdtdatahash" xmlns:w16sdtfl="http://schemas.microsoft.com/office/word/2024/wordml/sdtformatlock" xmlns:w16se="http://schemas.microsoft.com/office/word/2015/wordml/symex" xmlns:wpg="http://schemas.microsoft.com/office/word/2010/wordprocessingGroup" xmlns:wpi="http://schemas.microsoft.com/office/word/2010/wordprocessingInk" xmlns:wne="http://schemas.microsoft.com/office/word/2006/wordml" xmlns:wps="http://schemas.microsoft.com/office/word/2010/wordprocessingShape" mc:Ignorable="w14 w15 w16se w16cid w16 w16cex w16sdtdh w16sdtfl w16du wp14">
+  <w:p>
+    <w:pPr>
+      <w:pStyle w:val="Cabealho"/>
+      <w:jc w:val="center"/>
+      <w:rPr>
+        <w:sz w:val="72"/>
+        <w:szCs w:val="72"/>
+      </w:rPr>
+    </w:pPr>
+    <w:r>
+      <w:rPr>
+        <w:sz w:val="72"/>
+        <w:szCs w:val="72"/>
+      </w:rPr>
+      <w:t>Type Casting</w:t>
+    </w:r>
+  </w:p>
+  <w:p>
+    <w:pPr>
+      <w:pStyle w:val="Cabealho"/>
+      <w:jc w:val="center"/>
+      <w:rPr>
+        <w:sz w:val="72"/>
+        <w:szCs w:val="72"/>
+      </w:rPr>
+    </w:pPr>
+  </w:p>
+</w:hdr>
+</file>
+
+<file path=word/header8.xml><?xml version="1.0" encoding="utf-8"?>
+<w:hdr xmlns:wpc="http://schemas.microsoft.com/office/word/2010/wordprocessingCanvas" xmlns:cx="http://schemas.microsoft.com/office/drawing/2014/chartex" xmlns:cx1="http://schemas.microsoft.com/office/drawing/2015/9/8/chartex" xmlns:cx2="http://schemas.microsoft.com/office/drawing/2015/10/21/chartex" xmlns:cx3="http://schemas.microsoft.com/office/drawing/2016/5/9/chartex" xmlns:cx4="http://schemas.microsoft.com/office/drawing/2016/5/10/chartex" xmlns:cx5="http://schemas.microsoft.com/office/drawing/2016/5/11/chartex" xmlns:cx6="http://schemas.microsoft.com/office/drawing/2016/5/12/chartex" xmlns:cx7="http://schemas.microsoft.com/office/drawing/2016/5/13/chartex" xmlns:cx8="http://schemas.microsoft.com/office/drawing/2016/5/14/chartex" xmlns:mc="http://schemas.openxmlformats.org/markup-compatibility/2006" xmlns:aink="http://schemas.microsoft.com/office/drawing/2016/ink" xmlns:am3d="http://schemas.microsoft.com/office/drawing/2017/model3d" xmlns:o="urn:schemas-microsoft-com:office:office" xmlns:oel="http://schemas.microsoft.com/office/2019/extlst" xmlns:r="http://schemas.openxmlformats.org/officeDocument/2006/relationships" xmlns:m="http://schemas.openxmlformats.org/officeDocument/2006/math" xmlns:v="urn:schemas-microsoft-com:vml" xmlns:wp14="http://schemas.microsoft.com/office/word/2010/wordprocessingDrawing" xmlns:wp="http://schemas.openxmlformats.org/drawingml/2006/wordprocessingDrawing" xmlns:w10="urn:schemas-microsoft-com:office:word" xmlns:w="http://schemas.openxmlformats.org/wordprocessingml/2006/main" xmlns:w14="http://schemas.microsoft.com/office/word/2010/wordml" xmlns:w15="http://schemas.microsoft.com/office/word/2012/wordml" xmlns:w16cex="http://schemas.microsoft.com/office/word/2018/wordml/cex" xmlns:w16cid="http://schemas.microsoft.com/office/word/2016/wordml/cid" xmlns:w16="http://schemas.microsoft.com/office/word/2018/wordml" xmlns:w16du="http://schemas.microsoft.com/office/word/2023/wordml/word16du" xmlns:w16sdtdh="http://schemas.microsoft.com/office/word/2020/wordml/sdtdatahash" xmlns:w16sdtfl="http://schemas.microsoft.com/office/word/2024/wordml/sdtformatlock" xmlns:w16se="http://schemas.microsoft.com/office/word/2015/wordml/symex" xmlns:wpg="http://schemas.microsoft.com/office/word/2010/wordprocessingGroup" xmlns:wpi="http://schemas.microsoft.com/office/word/2010/wordprocessingInk" xmlns:wne="http://schemas.microsoft.com/office/word/2006/wordml" xmlns:wps="http://schemas.microsoft.com/office/word/2010/wordprocessingShape" mc:Ignorable="w14 w15 w16se w16cid w16 w16cex w16sdtdh w16sdtfl w16du wp14">
+  <w:p>
+    <w:pPr>
+      <w:pStyle w:val="Cabealho"/>
+      <w:jc w:val="center"/>
+      <w:rPr>
+        <w:sz w:val="72"/>
+        <w:szCs w:val="72"/>
+      </w:rPr>
+    </w:pPr>
+    <w:r>
+      <w:rPr>
+        <w:sz w:val="72"/>
+        <w:szCs w:val="72"/>
+      </w:rPr>
+      <w:t>Long</w:t>
+    </w:r>
+  </w:p>
+  <w:p>
+    <w:pPr>
+      <w:pStyle w:val="Cabealho"/>
+      <w:jc w:val="center"/>
+      <w:rPr>
+        <w:sz w:val="72"/>
+        <w:szCs w:val="72"/>
+      </w:rPr>
+    </w:pPr>
+  </w:p>
+</w:hdr>
+</file>
+
+<file path=word/header9.xml><?xml version="1.0" encoding="utf-8"?>
+<w:hdr xmlns:wpc="http://schemas.microsoft.com/office/word/2010/wordprocessingCanvas" xmlns:cx="http://schemas.microsoft.com/office/drawing/2014/chartex" xmlns:cx1="http://schemas.microsoft.com/office/drawing/2015/9/8/chartex" xmlns:cx2="http://schemas.microsoft.com/office/drawing/2015/10/21/chartex" xmlns:cx3="http://schemas.microsoft.com/office/drawing/2016/5/9/chartex" xmlns:cx4="http://schemas.microsoft.com/office/drawing/2016/5/10/chartex" xmlns:cx5="http://schemas.microsoft.com/office/drawing/2016/5/11/chartex" xmlns:cx6="http://schemas.microsoft.com/office/drawing/2016/5/12/chartex" xmlns:cx7="http://schemas.microsoft.com/office/drawing/2016/5/13/chartex" xmlns:cx8="http://schemas.microsoft.com/office/drawing/2016/5/14/chartex" xmlns:mc="http://schemas.openxmlformats.org/markup-compatibility/2006" xmlns:aink="http://schemas.microsoft.com/office/drawing/2016/ink" xmlns:am3d="http://schemas.microsoft.com/office/drawing/2017/model3d" xmlns:o="urn:schemas-microsoft-com:office:office" xmlns:oel="http://schemas.microsoft.com/office/2019/extlst" xmlns:r="http://schemas.openxmlformats.org/officeDocument/2006/relationships" xmlns:m="http://schemas.openxmlformats.org/officeDocument/2006/math" xmlns:v="urn:schemas-microsoft-com:vml" xmlns:wp14="http://schemas.microsoft.com/office/word/2010/wordprocessingDrawing" xmlns:wp="http://schemas.openxmlformats.org/drawingml/2006/wordprocessingDrawing" xmlns:w10="urn:schemas-microsoft-com:office:word" xmlns:w="http://schemas.openxmlformats.org/wordprocessingml/2006/main" xmlns:w14="http://schemas.microsoft.com/office/word/2010/wordml" xmlns:w15="http://schemas.microsoft.com/office/word/2012/wordml" xmlns:w16cex="http://schemas.microsoft.com/office/word/2018/wordml/cex" xmlns:w16cid="http://schemas.microsoft.com/office/word/2016/wordml/cid" xmlns:w16="http://schemas.microsoft.com/office/word/2018/wordml" xmlns:w16du="http://schemas.microsoft.com/office/word/2023/wordml/word16du" xmlns:w16sdtdh="http://schemas.microsoft.com/office/word/2020/wordml/sdtdatahash" xmlns:w16sdtfl="http://schemas.microsoft.com/office/word/2024/wordml/sdtformatlock" xmlns:w16se="http://schemas.microsoft.com/office/word/2015/wordml/symex" xmlns:wpg="http://schemas.microsoft.com/office/word/2010/wordprocessingGroup" xmlns:wpi="http://schemas.microsoft.com/office/word/2010/wordprocessingInk" xmlns:wne="http://schemas.microsoft.com/office/word/2006/wordml" xmlns:wps="http://schemas.microsoft.com/office/word/2010/wordprocessingShape" mc:Ignorable="w14 w15 w16se w16cid w16 w16cex w16sdtdh w16sdtfl w16du wp14">
+  <w:p>
+    <w:pPr>
+      <w:pStyle w:val="Cabealho"/>
+      <w:jc w:val="center"/>
+      <w:rPr>
+        <w:sz w:val="72"/>
+        <w:szCs w:val="72"/>
+      </w:rPr>
+    </w:pPr>
+    <w:r>
+      <w:rPr>
+        <w:sz w:val="72"/>
+        <w:szCs w:val="72"/>
+      </w:rPr>
+      <w:t>Constantes</w:t>
+    </w:r>
+    <w:r>
+      <w:rPr>
+        <w:sz w:val="72"/>
+        <w:szCs w:val="72"/>
+      </w:rPr>
+      <w:t xml:space="preserve"> em java com final</w:t>
+    </w:r>
   </w:p>
   <w:p>
     <w:pPr>
@@ -1569,6 +2329,571 @@
     </w:lvl>
   </w:abstractNum>
   <w:abstractNum w:abstractNumId="2" w15:restartNumberingAfterBreak="0">
+    <w:nsid w:val="32104A48"/>
+    <w:multiLevelType w:val="hybridMultilevel"/>
+    <w:tmpl w:val="E8D03B56"/>
+    <w:lvl w:ilvl="0" w:tplc="04160001">
+      <w:start w:val="1"/>
+      <w:numFmt w:val="bullet"/>
+      <w:lvlText w:val=""/>
+      <w:lvlJc w:val="left"/>
+      <w:pPr>
+        <w:ind w:left="720" w:hanging="360"/>
+      </w:pPr>
+      <w:rPr>
+        <w:rFonts w:ascii="Symbol" w:hAnsi="Symbol" w:hint="default"/>
+      </w:rPr>
+    </w:lvl>
+    <w:lvl w:ilvl="1" w:tplc="04160003" w:tentative="1">
+      <w:start w:val="1"/>
+      <w:numFmt w:val="bullet"/>
+      <w:lvlText w:val="o"/>
+      <w:lvlJc w:val="left"/>
+      <w:pPr>
+        <w:ind w:left="1440" w:hanging="360"/>
+      </w:pPr>
+      <w:rPr>
+        <w:rFonts w:ascii="Courier New" w:hAnsi="Courier New" w:cs="Courier New" w:hint="default"/>
+      </w:rPr>
+    </w:lvl>
+    <w:lvl w:ilvl="2" w:tplc="04160005" w:tentative="1">
+      <w:start w:val="1"/>
+      <w:numFmt w:val="bullet"/>
+      <w:lvlText w:val=""/>
+      <w:lvlJc w:val="left"/>
+      <w:pPr>
+        <w:ind w:left="2160" w:hanging="360"/>
+      </w:pPr>
+      <w:rPr>
+        <w:rFonts w:ascii="Wingdings" w:hAnsi="Wingdings" w:hint="default"/>
+      </w:rPr>
+    </w:lvl>
+    <w:lvl w:ilvl="3" w:tplc="04160001" w:tentative="1">
+      <w:start w:val="1"/>
+      <w:numFmt w:val="bullet"/>
+      <w:lvlText w:val=""/>
+      <w:lvlJc w:val="left"/>
+      <w:pPr>
+        <w:ind w:left="2880" w:hanging="360"/>
+      </w:pPr>
+      <w:rPr>
+        <w:rFonts w:ascii="Symbol" w:hAnsi="Symbol" w:hint="default"/>
+      </w:rPr>
+    </w:lvl>
+    <w:lvl w:ilvl="4" w:tplc="04160003" w:tentative="1">
+      <w:start w:val="1"/>
+      <w:numFmt w:val="bullet"/>
+      <w:lvlText w:val="o"/>
+      <w:lvlJc w:val="left"/>
+      <w:pPr>
+        <w:ind w:left="3600" w:hanging="360"/>
+      </w:pPr>
+      <w:rPr>
+        <w:rFonts w:ascii="Courier New" w:hAnsi="Courier New" w:cs="Courier New" w:hint="default"/>
+      </w:rPr>
+    </w:lvl>
+    <w:lvl w:ilvl="5" w:tplc="04160005" w:tentative="1">
+      <w:start w:val="1"/>
+      <w:numFmt w:val="bullet"/>
+      <w:lvlText w:val=""/>
+      <w:lvlJc w:val="left"/>
+      <w:pPr>
+        <w:ind w:left="4320" w:hanging="360"/>
+      </w:pPr>
+      <w:rPr>
+        <w:rFonts w:ascii="Wingdings" w:hAnsi="Wingdings" w:hint="default"/>
+      </w:rPr>
+    </w:lvl>
+    <w:lvl w:ilvl="6" w:tplc="04160001" w:tentative="1">
+      <w:start w:val="1"/>
+      <w:numFmt w:val="bullet"/>
+      <w:lvlText w:val=""/>
+      <w:lvlJc w:val="left"/>
+      <w:pPr>
+        <w:ind w:left="5040" w:hanging="360"/>
+      </w:pPr>
+      <w:rPr>
+        <w:rFonts w:ascii="Symbol" w:hAnsi="Symbol" w:hint="default"/>
+      </w:rPr>
+    </w:lvl>
+    <w:lvl w:ilvl="7" w:tplc="04160003" w:tentative="1">
+      <w:start w:val="1"/>
+      <w:numFmt w:val="bullet"/>
+      <w:lvlText w:val="o"/>
+      <w:lvlJc w:val="left"/>
+      <w:pPr>
+        <w:ind w:left="5760" w:hanging="360"/>
+      </w:pPr>
+      <w:rPr>
+        <w:rFonts w:ascii="Courier New" w:hAnsi="Courier New" w:cs="Courier New" w:hint="default"/>
+      </w:rPr>
+    </w:lvl>
+    <w:lvl w:ilvl="8" w:tplc="04160005" w:tentative="1">
+      <w:start w:val="1"/>
+      <w:numFmt w:val="bullet"/>
+      <w:lvlText w:val=""/>
+      <w:lvlJc w:val="left"/>
+      <w:pPr>
+        <w:ind w:left="6480" w:hanging="360"/>
+      </w:pPr>
+      <w:rPr>
+        <w:rFonts w:ascii="Wingdings" w:hAnsi="Wingdings" w:hint="default"/>
+      </w:rPr>
+    </w:lvl>
+  </w:abstractNum>
+  <w:abstractNum w:abstractNumId="3" w15:restartNumberingAfterBreak="0">
+    <w:nsid w:val="39095725"/>
+    <w:multiLevelType w:val="hybridMultilevel"/>
+    <w:tmpl w:val="BCC2E422"/>
+    <w:lvl w:ilvl="0" w:tplc="04160001">
+      <w:start w:val="1"/>
+      <w:numFmt w:val="bullet"/>
+      <w:lvlText w:val=""/>
+      <w:lvlJc w:val="left"/>
+      <w:pPr>
+        <w:ind w:left="720" w:hanging="360"/>
+      </w:pPr>
+      <w:rPr>
+        <w:rFonts w:ascii="Symbol" w:hAnsi="Symbol" w:hint="default"/>
+      </w:rPr>
+    </w:lvl>
+    <w:lvl w:ilvl="1" w:tplc="04160003" w:tentative="1">
+      <w:start w:val="1"/>
+      <w:numFmt w:val="bullet"/>
+      <w:lvlText w:val="o"/>
+      <w:lvlJc w:val="left"/>
+      <w:pPr>
+        <w:ind w:left="1440" w:hanging="360"/>
+      </w:pPr>
+      <w:rPr>
+        <w:rFonts w:ascii="Courier New" w:hAnsi="Courier New" w:cs="Courier New" w:hint="default"/>
+      </w:rPr>
+    </w:lvl>
+    <w:lvl w:ilvl="2" w:tplc="04160005" w:tentative="1">
+      <w:start w:val="1"/>
+      <w:numFmt w:val="bullet"/>
+      <w:lvlText w:val=""/>
+      <w:lvlJc w:val="left"/>
+      <w:pPr>
+        <w:ind w:left="2160" w:hanging="360"/>
+      </w:pPr>
+      <w:rPr>
+        <w:rFonts w:ascii="Wingdings" w:hAnsi="Wingdings" w:hint="default"/>
+      </w:rPr>
+    </w:lvl>
+    <w:lvl w:ilvl="3" w:tplc="04160001" w:tentative="1">
+      <w:start w:val="1"/>
+      <w:numFmt w:val="bullet"/>
+      <w:lvlText w:val=""/>
+      <w:lvlJc w:val="left"/>
+      <w:pPr>
+        <w:ind w:left="2880" w:hanging="360"/>
+      </w:pPr>
+      <w:rPr>
+        <w:rFonts w:ascii="Symbol" w:hAnsi="Symbol" w:hint="default"/>
+      </w:rPr>
+    </w:lvl>
+    <w:lvl w:ilvl="4" w:tplc="04160003" w:tentative="1">
+      <w:start w:val="1"/>
+      <w:numFmt w:val="bullet"/>
+      <w:lvlText w:val="o"/>
+      <w:lvlJc w:val="left"/>
+      <w:pPr>
+        <w:ind w:left="3600" w:hanging="360"/>
+      </w:pPr>
+      <w:rPr>
+        <w:rFonts w:ascii="Courier New" w:hAnsi="Courier New" w:cs="Courier New" w:hint="default"/>
+      </w:rPr>
+    </w:lvl>
+    <w:lvl w:ilvl="5" w:tplc="04160005" w:tentative="1">
+      <w:start w:val="1"/>
+      <w:numFmt w:val="bullet"/>
+      <w:lvlText w:val=""/>
+      <w:lvlJc w:val="left"/>
+      <w:pPr>
+        <w:ind w:left="4320" w:hanging="360"/>
+      </w:pPr>
+      <w:rPr>
+        <w:rFonts w:ascii="Wingdings" w:hAnsi="Wingdings" w:hint="default"/>
+      </w:rPr>
+    </w:lvl>
+    <w:lvl w:ilvl="6" w:tplc="04160001" w:tentative="1">
+      <w:start w:val="1"/>
+      <w:numFmt w:val="bullet"/>
+      <w:lvlText w:val=""/>
+      <w:lvlJc w:val="left"/>
+      <w:pPr>
+        <w:ind w:left="5040" w:hanging="360"/>
+      </w:pPr>
+      <w:rPr>
+        <w:rFonts w:ascii="Symbol" w:hAnsi="Symbol" w:hint="default"/>
+      </w:rPr>
+    </w:lvl>
+    <w:lvl w:ilvl="7" w:tplc="04160003" w:tentative="1">
+      <w:start w:val="1"/>
+      <w:numFmt w:val="bullet"/>
+      <w:lvlText w:val="o"/>
+      <w:lvlJc w:val="left"/>
+      <w:pPr>
+        <w:ind w:left="5760" w:hanging="360"/>
+      </w:pPr>
+      <w:rPr>
+        <w:rFonts w:ascii="Courier New" w:hAnsi="Courier New" w:cs="Courier New" w:hint="default"/>
+      </w:rPr>
+    </w:lvl>
+    <w:lvl w:ilvl="8" w:tplc="04160005" w:tentative="1">
+      <w:start w:val="1"/>
+      <w:numFmt w:val="bullet"/>
+      <w:lvlText w:val=""/>
+      <w:lvlJc w:val="left"/>
+      <w:pPr>
+        <w:ind w:left="6480" w:hanging="360"/>
+      </w:pPr>
+      <w:rPr>
+        <w:rFonts w:ascii="Wingdings" w:hAnsi="Wingdings" w:hint="default"/>
+      </w:rPr>
+    </w:lvl>
+  </w:abstractNum>
+  <w:abstractNum w:abstractNumId="4" w15:restartNumberingAfterBreak="0">
+    <w:nsid w:val="4FE53E04"/>
+    <w:multiLevelType w:val="hybridMultilevel"/>
+    <w:tmpl w:val="B81A5A24"/>
+    <w:lvl w:ilvl="0" w:tplc="04160001">
+      <w:start w:val="1"/>
+      <w:numFmt w:val="bullet"/>
+      <w:lvlText w:val=""/>
+      <w:lvlJc w:val="left"/>
+      <w:pPr>
+        <w:ind w:left="720" w:hanging="360"/>
+      </w:pPr>
+      <w:rPr>
+        <w:rFonts w:ascii="Symbol" w:hAnsi="Symbol" w:hint="default"/>
+      </w:rPr>
+    </w:lvl>
+    <w:lvl w:ilvl="1" w:tplc="04160003" w:tentative="1">
+      <w:start w:val="1"/>
+      <w:numFmt w:val="bullet"/>
+      <w:lvlText w:val="o"/>
+      <w:lvlJc w:val="left"/>
+      <w:pPr>
+        <w:ind w:left="1440" w:hanging="360"/>
+      </w:pPr>
+      <w:rPr>
+        <w:rFonts w:ascii="Courier New" w:hAnsi="Courier New" w:cs="Courier New" w:hint="default"/>
+      </w:rPr>
+    </w:lvl>
+    <w:lvl w:ilvl="2" w:tplc="04160005" w:tentative="1">
+      <w:start w:val="1"/>
+      <w:numFmt w:val="bullet"/>
+      <w:lvlText w:val=""/>
+      <w:lvlJc w:val="left"/>
+      <w:pPr>
+        <w:ind w:left="2160" w:hanging="360"/>
+      </w:pPr>
+      <w:rPr>
+        <w:rFonts w:ascii="Wingdings" w:hAnsi="Wingdings" w:hint="default"/>
+      </w:rPr>
+    </w:lvl>
+    <w:lvl w:ilvl="3" w:tplc="04160001" w:tentative="1">
+      <w:start w:val="1"/>
+      <w:numFmt w:val="bullet"/>
+      <w:lvlText w:val=""/>
+      <w:lvlJc w:val="left"/>
+      <w:pPr>
+        <w:ind w:left="2880" w:hanging="360"/>
+      </w:pPr>
+      <w:rPr>
+        <w:rFonts w:ascii="Symbol" w:hAnsi="Symbol" w:hint="default"/>
+      </w:rPr>
+    </w:lvl>
+    <w:lvl w:ilvl="4" w:tplc="04160003" w:tentative="1">
+      <w:start w:val="1"/>
+      <w:numFmt w:val="bullet"/>
+      <w:lvlText w:val="o"/>
+      <w:lvlJc w:val="left"/>
+      <w:pPr>
+        <w:ind w:left="3600" w:hanging="360"/>
+      </w:pPr>
+      <w:rPr>
+        <w:rFonts w:ascii="Courier New" w:hAnsi="Courier New" w:cs="Courier New" w:hint="default"/>
+      </w:rPr>
+    </w:lvl>
+    <w:lvl w:ilvl="5" w:tplc="04160005" w:tentative="1">
+      <w:start w:val="1"/>
+      <w:numFmt w:val="bullet"/>
+      <w:lvlText w:val=""/>
+      <w:lvlJc w:val="left"/>
+      <w:pPr>
+        <w:ind w:left="4320" w:hanging="360"/>
+      </w:pPr>
+      <w:rPr>
+        <w:rFonts w:ascii="Wingdings" w:hAnsi="Wingdings" w:hint="default"/>
+      </w:rPr>
+    </w:lvl>
+    <w:lvl w:ilvl="6" w:tplc="04160001" w:tentative="1">
+      <w:start w:val="1"/>
+      <w:numFmt w:val="bullet"/>
+      <w:lvlText w:val=""/>
+      <w:lvlJc w:val="left"/>
+      <w:pPr>
+        <w:ind w:left="5040" w:hanging="360"/>
+      </w:pPr>
+      <w:rPr>
+        <w:rFonts w:ascii="Symbol" w:hAnsi="Symbol" w:hint="default"/>
+      </w:rPr>
+    </w:lvl>
+    <w:lvl w:ilvl="7" w:tplc="04160003" w:tentative="1">
+      <w:start w:val="1"/>
+      <w:numFmt w:val="bullet"/>
+      <w:lvlText w:val="o"/>
+      <w:lvlJc w:val="left"/>
+      <w:pPr>
+        <w:ind w:left="5760" w:hanging="360"/>
+      </w:pPr>
+      <w:rPr>
+        <w:rFonts w:ascii="Courier New" w:hAnsi="Courier New" w:cs="Courier New" w:hint="default"/>
+      </w:rPr>
+    </w:lvl>
+    <w:lvl w:ilvl="8" w:tplc="04160005" w:tentative="1">
+      <w:start w:val="1"/>
+      <w:numFmt w:val="bullet"/>
+      <w:lvlText w:val=""/>
+      <w:lvlJc w:val="left"/>
+      <w:pPr>
+        <w:ind w:left="6480" w:hanging="360"/>
+      </w:pPr>
+      <w:rPr>
+        <w:rFonts w:ascii="Wingdings" w:hAnsi="Wingdings" w:hint="default"/>
+      </w:rPr>
+    </w:lvl>
+  </w:abstractNum>
+  <w:abstractNum w:abstractNumId="5" w15:restartNumberingAfterBreak="0">
+    <w:nsid w:val="531A5197"/>
+    <w:multiLevelType w:val="hybridMultilevel"/>
+    <w:tmpl w:val="855A4724"/>
+    <w:lvl w:ilvl="0" w:tplc="04160001">
+      <w:start w:val="1"/>
+      <w:numFmt w:val="bullet"/>
+      <w:lvlText w:val=""/>
+      <w:lvlJc w:val="left"/>
+      <w:pPr>
+        <w:ind w:left="720" w:hanging="360"/>
+      </w:pPr>
+      <w:rPr>
+        <w:rFonts w:ascii="Symbol" w:hAnsi="Symbol" w:hint="default"/>
+      </w:rPr>
+    </w:lvl>
+    <w:lvl w:ilvl="1" w:tplc="04160003">
+      <w:start w:val="1"/>
+      <w:numFmt w:val="bullet"/>
+      <w:lvlText w:val="o"/>
+      <w:lvlJc w:val="left"/>
+      <w:pPr>
+        <w:ind w:left="1440" w:hanging="360"/>
+      </w:pPr>
+      <w:rPr>
+        <w:rFonts w:ascii="Courier New" w:hAnsi="Courier New" w:cs="Courier New" w:hint="default"/>
+      </w:rPr>
+    </w:lvl>
+    <w:lvl w:ilvl="2" w:tplc="04160005" w:tentative="1">
+      <w:start w:val="1"/>
+      <w:numFmt w:val="bullet"/>
+      <w:lvlText w:val=""/>
+      <w:lvlJc w:val="left"/>
+      <w:pPr>
+        <w:ind w:left="2160" w:hanging="360"/>
+      </w:pPr>
+      <w:rPr>
+        <w:rFonts w:ascii="Wingdings" w:hAnsi="Wingdings" w:hint="default"/>
+      </w:rPr>
+    </w:lvl>
+    <w:lvl w:ilvl="3" w:tplc="04160001" w:tentative="1">
+      <w:start w:val="1"/>
+      <w:numFmt w:val="bullet"/>
+      <w:lvlText w:val=""/>
+      <w:lvlJc w:val="left"/>
+      <w:pPr>
+        <w:ind w:left="2880" w:hanging="360"/>
+      </w:pPr>
+      <w:rPr>
+        <w:rFonts w:ascii="Symbol" w:hAnsi="Symbol" w:hint="default"/>
+      </w:rPr>
+    </w:lvl>
+    <w:lvl w:ilvl="4" w:tplc="04160003" w:tentative="1">
+      <w:start w:val="1"/>
+      <w:numFmt w:val="bullet"/>
+      <w:lvlText w:val="o"/>
+      <w:lvlJc w:val="left"/>
+      <w:pPr>
+        <w:ind w:left="3600" w:hanging="360"/>
+      </w:pPr>
+      <w:rPr>
+        <w:rFonts w:ascii="Courier New" w:hAnsi="Courier New" w:cs="Courier New" w:hint="default"/>
+      </w:rPr>
+    </w:lvl>
+    <w:lvl w:ilvl="5" w:tplc="04160005" w:tentative="1">
+      <w:start w:val="1"/>
+      <w:numFmt w:val="bullet"/>
+      <w:lvlText w:val=""/>
+      <w:lvlJc w:val="left"/>
+      <w:pPr>
+        <w:ind w:left="4320" w:hanging="360"/>
+      </w:pPr>
+      <w:rPr>
+        <w:rFonts w:ascii="Wingdings" w:hAnsi="Wingdings" w:hint="default"/>
+      </w:rPr>
+    </w:lvl>
+    <w:lvl w:ilvl="6" w:tplc="04160001" w:tentative="1">
+      <w:start w:val="1"/>
+      <w:numFmt w:val="bullet"/>
+      <w:lvlText w:val=""/>
+      <w:lvlJc w:val="left"/>
+      <w:pPr>
+        <w:ind w:left="5040" w:hanging="360"/>
+      </w:pPr>
+      <w:rPr>
+        <w:rFonts w:ascii="Symbol" w:hAnsi="Symbol" w:hint="default"/>
+      </w:rPr>
+    </w:lvl>
+    <w:lvl w:ilvl="7" w:tplc="04160003" w:tentative="1">
+      <w:start w:val="1"/>
+      <w:numFmt w:val="bullet"/>
+      <w:lvlText w:val="o"/>
+      <w:lvlJc w:val="left"/>
+      <w:pPr>
+        <w:ind w:left="5760" w:hanging="360"/>
+      </w:pPr>
+      <w:rPr>
+        <w:rFonts w:ascii="Courier New" w:hAnsi="Courier New" w:cs="Courier New" w:hint="default"/>
+      </w:rPr>
+    </w:lvl>
+    <w:lvl w:ilvl="8" w:tplc="04160005" w:tentative="1">
+      <w:start w:val="1"/>
+      <w:numFmt w:val="bullet"/>
+      <w:lvlText w:val=""/>
+      <w:lvlJc w:val="left"/>
+      <w:pPr>
+        <w:ind w:left="6480" w:hanging="360"/>
+      </w:pPr>
+      <w:rPr>
+        <w:rFonts w:ascii="Wingdings" w:hAnsi="Wingdings" w:hint="default"/>
+      </w:rPr>
+    </w:lvl>
+  </w:abstractNum>
+  <w:abstractNum w:abstractNumId="6" w15:restartNumberingAfterBreak="0">
+    <w:nsid w:val="5A4723D8"/>
+    <w:multiLevelType w:val="hybridMultilevel"/>
+    <w:tmpl w:val="B7A27064"/>
+    <w:lvl w:ilvl="0" w:tplc="04160001">
+      <w:start w:val="1"/>
+      <w:numFmt w:val="bullet"/>
+      <w:lvlText w:val=""/>
+      <w:lvlJc w:val="left"/>
+      <w:pPr>
+        <w:ind w:left="720" w:hanging="360"/>
+      </w:pPr>
+      <w:rPr>
+        <w:rFonts w:ascii="Symbol" w:hAnsi="Symbol" w:hint="default"/>
+      </w:rPr>
+    </w:lvl>
+    <w:lvl w:ilvl="1" w:tplc="04160003" w:tentative="1">
+      <w:start w:val="1"/>
+      <w:numFmt w:val="bullet"/>
+      <w:lvlText w:val="o"/>
+      <w:lvlJc w:val="left"/>
+      <w:pPr>
+        <w:ind w:left="1440" w:hanging="360"/>
+      </w:pPr>
+      <w:rPr>
+        <w:rFonts w:ascii="Courier New" w:hAnsi="Courier New" w:cs="Courier New" w:hint="default"/>
+      </w:rPr>
+    </w:lvl>
+    <w:lvl w:ilvl="2" w:tplc="04160005" w:tentative="1">
+      <w:start w:val="1"/>
+      <w:numFmt w:val="bullet"/>
+      <w:lvlText w:val=""/>
+      <w:lvlJc w:val="left"/>
+      <w:pPr>
+        <w:ind w:left="2160" w:hanging="360"/>
+      </w:pPr>
+      <w:rPr>
+        <w:rFonts w:ascii="Wingdings" w:hAnsi="Wingdings" w:hint="default"/>
+      </w:rPr>
+    </w:lvl>
+    <w:lvl w:ilvl="3" w:tplc="04160001" w:tentative="1">
+      <w:start w:val="1"/>
+      <w:numFmt w:val="bullet"/>
+      <w:lvlText w:val=""/>
+      <w:lvlJc w:val="left"/>
+      <w:pPr>
+        <w:ind w:left="2880" w:hanging="360"/>
+      </w:pPr>
+      <w:rPr>
+        <w:rFonts w:ascii="Symbol" w:hAnsi="Symbol" w:hint="default"/>
+      </w:rPr>
+    </w:lvl>
+    <w:lvl w:ilvl="4" w:tplc="04160003" w:tentative="1">
+      <w:start w:val="1"/>
+      <w:numFmt w:val="bullet"/>
+      <w:lvlText w:val="o"/>
+      <w:lvlJc w:val="left"/>
+      <w:pPr>
+        <w:ind w:left="3600" w:hanging="360"/>
+      </w:pPr>
+      <w:rPr>
+        <w:rFonts w:ascii="Courier New" w:hAnsi="Courier New" w:cs="Courier New" w:hint="default"/>
+      </w:rPr>
+    </w:lvl>
+    <w:lvl w:ilvl="5" w:tplc="04160005" w:tentative="1">
+      <w:start w:val="1"/>
+      <w:numFmt w:val="bullet"/>
+      <w:lvlText w:val=""/>
+      <w:lvlJc w:val="left"/>
+      <w:pPr>
+        <w:ind w:left="4320" w:hanging="360"/>
+      </w:pPr>
+      <w:rPr>
+        <w:rFonts w:ascii="Wingdings" w:hAnsi="Wingdings" w:hint="default"/>
+      </w:rPr>
+    </w:lvl>
+    <w:lvl w:ilvl="6" w:tplc="04160001" w:tentative="1">
+      <w:start w:val="1"/>
+      <w:numFmt w:val="bullet"/>
+      <w:lvlText w:val=""/>
+      <w:lvlJc w:val="left"/>
+      <w:pPr>
+        <w:ind w:left="5040" w:hanging="360"/>
+      </w:pPr>
+      <w:rPr>
+        <w:rFonts w:ascii="Symbol" w:hAnsi="Symbol" w:hint="default"/>
+      </w:rPr>
+    </w:lvl>
+    <w:lvl w:ilvl="7" w:tplc="04160003" w:tentative="1">
+      <w:start w:val="1"/>
+      <w:numFmt w:val="bullet"/>
+      <w:lvlText w:val="o"/>
+      <w:lvlJc w:val="left"/>
+      <w:pPr>
+        <w:ind w:left="5760" w:hanging="360"/>
+      </w:pPr>
+      <w:rPr>
+        <w:rFonts w:ascii="Courier New" w:hAnsi="Courier New" w:cs="Courier New" w:hint="default"/>
+      </w:rPr>
+    </w:lvl>
+    <w:lvl w:ilvl="8" w:tplc="04160005" w:tentative="1">
+      <w:start w:val="1"/>
+      <w:numFmt w:val="bullet"/>
+      <w:lvlText w:val=""/>
+      <w:lvlJc w:val="left"/>
+      <w:pPr>
+        <w:ind w:left="6480" w:hanging="360"/>
+      </w:pPr>
+      <w:rPr>
+        <w:rFonts w:ascii="Wingdings" w:hAnsi="Wingdings" w:hint="default"/>
+      </w:rPr>
+    </w:lvl>
+  </w:abstractNum>
+  <w:abstractNum w:abstractNumId="7" w15:restartNumberingAfterBreak="0">
     <w:nsid w:val="6239656C"/>
     <w:multiLevelType w:val="hybridMultilevel"/>
     <w:tmpl w:val="399A3372"/>
@@ -1681,7 +3006,7 @@
       </w:rPr>
     </w:lvl>
   </w:abstractNum>
-  <w:abstractNum w:abstractNumId="3" w15:restartNumberingAfterBreak="0">
+  <w:abstractNum w:abstractNumId="8" w15:restartNumberingAfterBreak="0">
     <w:nsid w:val="64F12C25"/>
     <w:multiLevelType w:val="hybridMultilevel"/>
     <w:tmpl w:val="2F3A427E"/>
@@ -1798,13 +3123,28 @@
     <w:abstractNumId w:val="1"/>
   </w:num>
   <w:num w:numId="2" w16cid:durableId="1279604788">
-    <w:abstractNumId w:val="2"/>
+    <w:abstractNumId w:val="7"/>
   </w:num>
   <w:num w:numId="3" w16cid:durableId="1113280559">
-    <w:abstractNumId w:val="3"/>
+    <w:abstractNumId w:val="8"/>
   </w:num>
   <w:num w:numId="4" w16cid:durableId="1573462702">
     <w:abstractNumId w:val="0"/>
+  </w:num>
+  <w:num w:numId="5" w16cid:durableId="162211483">
+    <w:abstractNumId w:val="3"/>
+  </w:num>
+  <w:num w:numId="6" w16cid:durableId="743602708">
+    <w:abstractNumId w:val="2"/>
+  </w:num>
+  <w:num w:numId="7" w16cid:durableId="678393475">
+    <w:abstractNumId w:val="6"/>
+  </w:num>
+  <w:num w:numId="8" w16cid:durableId="232006239">
+    <w:abstractNumId w:val="4"/>
+  </w:num>
+  <w:num w:numId="9" w16cid:durableId="573392288">
+    <w:abstractNumId w:val="5"/>
   </w:num>
 </w:numbering>
 </file>
@@ -2412,6 +3752,7 @@
   <w:style w:type="character" w:default="1" w:styleId="Fontepargpadro">
     <w:name w:val="Default Paragraph Font"/>
     <w:uiPriority w:val="1"/>
+    <w:semiHidden/>
     <w:unhideWhenUsed/>
   </w:style>
   <w:style w:type="table" w:default="1" w:styleId="Tabelanormal">
@@ -3085,4 +4426,251 @@
     </a:ext>
   </a:extLst>
 </a:theme>
+</file>
+
+<file path=customXml/item1.xml><?xml version="1.0" encoding="utf-8"?>
+<?mso-contentType ?>
+<FormTemplates xmlns="http://schemas.microsoft.com/sharepoint/v3/contenttype/forms">
+  <Display>DocumentLibraryForm</Display>
+  <Edit>DocumentLibraryForm</Edit>
+  <New>DocumentLibraryForm</New>
+</FormTemplates>
+</file>
+
+<file path=customXml/item2.xml><?xml version="1.0" encoding="utf-8"?>
+<ct:contentTypeSchema xmlns:ct="http://schemas.microsoft.com/office/2006/metadata/contentType" xmlns:ma="http://schemas.microsoft.com/office/2006/metadata/properties/metaAttributes" ct:_="" ma:_="" ma:contentTypeName="Documento" ma:contentTypeID="0x010100ADC3D5991C843546B0621129CAE7C4CA" ma:contentTypeVersion="11" ma:contentTypeDescription="Crie um novo documento." ma:contentTypeScope="" ma:versionID="d7cbb955b6e31f02793f2ddb5c19954e">
+  <xsd:schema xmlns:xsd="http://www.w3.org/2001/XMLSchema" xmlns:xs="http://www.w3.org/2001/XMLSchema" xmlns:p="http://schemas.microsoft.com/office/2006/metadata/properties" xmlns:ns3="dda5459b-b128-4d6c-96fd-e73dab5fc3b6" targetNamespace="http://schemas.microsoft.com/office/2006/metadata/properties" ma:root="true" ma:fieldsID="a1689bfcae92e922ad0b0c2c5c007789" ns3:_="">
+    <xsd:import namespace="dda5459b-b128-4d6c-96fd-e73dab5fc3b6"/>
+    <xsd:element name="properties">
+      <xsd:complexType>
+        <xsd:sequence>
+          <xsd:element name="documentManagement">
+            <xsd:complexType>
+              <xsd:all>
+                <xsd:element ref="ns3:MediaServiceDateTaken" minOccurs="0"/>
+                <xsd:element ref="ns3:_activity" minOccurs="0"/>
+                <xsd:element ref="ns3:MediaServiceMetadata" minOccurs="0"/>
+                <xsd:element ref="ns3:MediaServiceFastMetadata" minOccurs="0"/>
+                <xsd:element ref="ns3:MediaServiceSearchProperties" minOccurs="0"/>
+                <xsd:element ref="ns3:MediaServiceObjectDetectorVersions" minOccurs="0"/>
+                <xsd:element ref="ns3:MediaServiceSystemTags" minOccurs="0"/>
+                <xsd:element ref="ns3:MediaServiceOCR" minOccurs="0"/>
+                <xsd:element ref="ns3:MediaServiceGenerationTime" minOccurs="0"/>
+                <xsd:element ref="ns3:MediaServiceEventHashCode" minOccurs="0"/>
+                <xsd:element ref="ns3:MediaLengthInSeconds" minOccurs="0"/>
+              </xsd:all>
+            </xsd:complexType>
+          </xsd:element>
+        </xsd:sequence>
+      </xsd:complexType>
+    </xsd:element>
+  </xsd:schema>
+  <xsd:schema xmlns:xsd="http://www.w3.org/2001/XMLSchema" xmlns:xs="http://www.w3.org/2001/XMLSchema" xmlns:dms="http://schemas.microsoft.com/office/2006/documentManagement/types" xmlns:pc="http://schemas.microsoft.com/office/infopath/2007/PartnerControls" targetNamespace="dda5459b-b128-4d6c-96fd-e73dab5fc3b6" elementFormDefault="qualified">
+    <xsd:import namespace="http://schemas.microsoft.com/office/2006/documentManagement/types"/>
+    <xsd:import namespace="http://schemas.microsoft.com/office/infopath/2007/PartnerControls"/>
+    <xsd:element name="MediaServiceDateTaken" ma:index="8" nillable="true" ma:displayName="MediaServiceDateTaken" ma:hidden="true" ma:indexed="true" ma:internalName="MediaServiceDateTaken" ma:readOnly="true">
+      <xsd:simpleType>
+        <xsd:restriction base="dms:Text"/>
+      </xsd:simpleType>
+    </xsd:element>
+    <xsd:element name="_activity" ma:index="9" nillable="true" ma:displayName="_activity" ma:hidden="true" ma:internalName="_activity">
+      <xsd:simpleType>
+        <xsd:restriction base="dms:Note"/>
+      </xsd:simpleType>
+    </xsd:element>
+    <xsd:element name="MediaServiceMetadata" ma:index="10" nillable="true" ma:displayName="MediaServiceMetadata" ma:hidden="true" ma:internalName="MediaServiceMetadata" ma:readOnly="true">
+      <xsd:simpleType>
+        <xsd:restriction base="dms:Note"/>
+      </xsd:simpleType>
+    </xsd:element>
+    <xsd:element name="MediaServiceFastMetadata" ma:index="11" nillable="true" ma:displayName="MediaServiceFastMetadata" ma:hidden="true" ma:internalName="MediaServiceFastMetadata" ma:readOnly="true">
+      <xsd:simpleType>
+        <xsd:restriction base="dms:Note"/>
+      </xsd:simpleType>
+    </xsd:element>
+    <xsd:element name="MediaServiceSearchProperties" ma:index="12" nillable="true" ma:displayName="MediaServiceSearchProperties" ma:hidden="true" ma:internalName="MediaServiceSearchProperties" ma:readOnly="true">
+      <xsd:simpleType>
+        <xsd:restriction base="dms:Note"/>
+      </xsd:simpleType>
+    </xsd:element>
+    <xsd:element name="MediaServiceObjectDetectorVersions" ma:index="13" nillable="true" ma:displayName="MediaServiceObjectDetectorVersions" ma:hidden="true" ma:indexed="true" ma:internalName="MediaServiceObjectDetectorVersions" ma:readOnly="true">
+      <xsd:simpleType>
+        <xsd:restriction base="dms:Text"/>
+      </xsd:simpleType>
+    </xsd:element>
+    <xsd:element name="MediaServiceSystemTags" ma:index="14" nillable="true" ma:displayName="MediaServiceSystemTags" ma:hidden="true" ma:internalName="MediaServiceSystemTags" ma:readOnly="true">
+      <xsd:simpleType>
+        <xsd:restriction base="dms:Note"/>
+      </xsd:simpleType>
+    </xsd:element>
+    <xsd:element name="MediaServiceOCR" ma:index="15" nillable="true" ma:displayName="Extracted Text" ma:internalName="MediaServiceOCR" ma:readOnly="true">
+      <xsd:simpleType>
+        <xsd:restriction base="dms:Note">
+          <xsd:maxLength value="255"/>
+        </xsd:restriction>
+      </xsd:simpleType>
+    </xsd:element>
+    <xsd:element name="MediaServiceGenerationTime" ma:index="16" nillable="true" ma:displayName="MediaServiceGenerationTime" ma:hidden="true" ma:internalName="MediaServiceGenerationTime" ma:readOnly="true">
+      <xsd:simpleType>
+        <xsd:restriction base="dms:Text"/>
+      </xsd:simpleType>
+    </xsd:element>
+    <xsd:element name="MediaServiceEventHashCode" ma:index="17" nillable="true" ma:displayName="MediaServiceEventHashCode" ma:hidden="true" ma:internalName="MediaServiceEventHashCode" ma:readOnly="true">
+      <xsd:simpleType>
+        <xsd:restriction base="dms:Text"/>
+      </xsd:simpleType>
+    </xsd:element>
+    <xsd:element name="MediaLengthInSeconds" ma:index="18" nillable="true" ma:displayName="MediaLengthInSeconds" ma:hidden="true" ma:internalName="MediaLengthInSeconds" ma:readOnly="true">
+      <xsd:simpleType>
+        <xsd:restriction base="dms:Unknown"/>
+      </xsd:simpleType>
+    </xsd:element>
+  </xsd:schema>
+  <xsd:schema xmlns="http://schemas.openxmlformats.org/package/2006/metadata/core-properties" xmlns:xsd="http://www.w3.org/2001/XMLSchema" xmlns:xsi="http://www.w3.org/2001/XMLSchema-instance" xmlns:dc="http://purl.org/dc/elements/1.1/" xmlns:dcterms="http://purl.org/dc/terms/" xmlns:odoc="http://schemas.microsoft.com/internal/obd" targetNamespace="http://schemas.openxmlformats.org/package/2006/metadata/core-properties" elementFormDefault="qualified" attributeFormDefault="unqualified" blockDefault="#all">
+    <xsd:import namespace="http://purl.org/dc/elements/1.1/" schemaLocation="http://dublincore.org/schemas/xmls/qdc/2003/04/02/dc.xsd"/>
+    <xsd:import namespace="http://purl.org/dc/terms/" schemaLocation="http://dublincore.org/schemas/xmls/qdc/2003/04/02/dcterms.xsd"/>
+    <xsd:element name="coreProperties" type="CT_coreProperties"/>
+    <xsd:complexType name="CT_coreProperties">
+      <xsd:all>
+        <xsd:element ref="dc:creator" minOccurs="0" maxOccurs="1"/>
+        <xsd:element ref="dcterms:created" minOccurs="0" maxOccurs="1"/>
+        <xsd:element ref="dc:identifier" minOccurs="0" maxOccurs="1"/>
+        <xsd:element name="contentType" minOccurs="0" maxOccurs="1" type="xsd:string" ma:index="0" ma:displayName="Tipo de Conteúdo"/>
+        <xsd:element ref="dc:title" minOccurs="0" maxOccurs="1" ma:index="4" ma:displayName="Título"/>
+        <xsd:element ref="dc:subject" minOccurs="0" maxOccurs="1"/>
+        <xsd:element ref="dc:description" minOccurs="0" maxOccurs="1"/>
+        <xsd:element name="keywords" minOccurs="0" maxOccurs="1" type="xsd:string"/>
+        <xsd:element ref="dc:language" minOccurs="0" maxOccurs="1"/>
+        <xsd:element name="category" minOccurs="0" maxOccurs="1" type="xsd:string"/>
+        <xsd:element name="version" minOccurs="0" maxOccurs="1" type="xsd:string"/>
+        <xsd:element name="revision" minOccurs="0" maxOccurs="1" type="xsd:string">
+          <xsd:annotation>
+            <xsd:documentation>
+                        This value indicates the number of saves or revisions. The application is responsible for updating this value after each revision.
+                    </xsd:documentation>
+          </xsd:annotation>
+        </xsd:element>
+        <xsd:element name="lastModifiedBy" minOccurs="0" maxOccurs="1" type="xsd:string"/>
+        <xsd:element ref="dcterms:modified" minOccurs="0" maxOccurs="1"/>
+        <xsd:element name="contentStatus" minOccurs="0" maxOccurs="1" type="xsd:string"/>
+      </xsd:all>
+    </xsd:complexType>
+  </xsd:schema>
+  <xs:schema xmlns:pc="http://schemas.microsoft.com/office/infopath/2007/PartnerControls" xmlns:xs="http://www.w3.org/2001/XMLSchema" targetNamespace="http://schemas.microsoft.com/office/infopath/2007/PartnerControls" elementFormDefault="qualified" attributeFormDefault="unqualified">
+    <xs:element name="Person">
+      <xs:complexType>
+        <xs:sequence>
+          <xs:element ref="pc:DisplayName" minOccurs="0"/>
+          <xs:element ref="pc:AccountId" minOccurs="0"/>
+          <xs:element ref="pc:AccountType" minOccurs="0"/>
+        </xs:sequence>
+      </xs:complexType>
+    </xs:element>
+    <xs:element name="DisplayName" type="xs:string"/>
+    <xs:element name="AccountId" type="xs:string"/>
+    <xs:element name="AccountType" type="xs:string"/>
+    <xs:element name="BDCAssociatedEntity">
+      <xs:complexType>
+        <xs:sequence>
+          <xs:element ref="pc:BDCEntity" minOccurs="0" maxOccurs="unbounded"/>
+        </xs:sequence>
+        <xs:attribute ref="pc:EntityNamespace"/>
+        <xs:attribute ref="pc:EntityName"/>
+        <xs:attribute ref="pc:SystemInstanceName"/>
+        <xs:attribute ref="pc:AssociationName"/>
+      </xs:complexType>
+    </xs:element>
+    <xs:attribute name="EntityNamespace" type="xs:string"/>
+    <xs:attribute name="EntityName" type="xs:string"/>
+    <xs:attribute name="SystemInstanceName" type="xs:string"/>
+    <xs:attribute name="AssociationName" type="xs:string"/>
+    <xs:element name="BDCEntity">
+      <xs:complexType>
+        <xs:sequence>
+          <xs:element ref="pc:EntityDisplayName" minOccurs="0"/>
+          <xs:element ref="pc:EntityInstanceReference" minOccurs="0"/>
+          <xs:element ref="pc:EntityId1" minOccurs="0"/>
+          <xs:element ref="pc:EntityId2" minOccurs="0"/>
+          <xs:element ref="pc:EntityId3" minOccurs="0"/>
+          <xs:element ref="pc:EntityId4" minOccurs="0"/>
+          <xs:element ref="pc:EntityId5" minOccurs="0"/>
+        </xs:sequence>
+      </xs:complexType>
+    </xs:element>
+    <xs:element name="EntityDisplayName" type="xs:string"/>
+    <xs:element name="EntityInstanceReference" type="xs:string"/>
+    <xs:element name="EntityId1" type="xs:string"/>
+    <xs:element name="EntityId2" type="xs:string"/>
+    <xs:element name="EntityId3" type="xs:string"/>
+    <xs:element name="EntityId4" type="xs:string"/>
+    <xs:element name="EntityId5" type="xs:string"/>
+    <xs:element name="Terms">
+      <xs:complexType>
+        <xs:sequence>
+          <xs:element ref="pc:TermInfo" minOccurs="0" maxOccurs="unbounded"/>
+        </xs:sequence>
+      </xs:complexType>
+    </xs:element>
+    <xs:element name="TermInfo">
+      <xs:complexType>
+        <xs:sequence>
+          <xs:element ref="pc:TermName" minOccurs="0"/>
+          <xs:element ref="pc:TermId" minOccurs="0"/>
+        </xs:sequence>
+      </xs:complexType>
+    </xs:element>
+    <xs:element name="TermName" type="xs:string"/>
+    <xs:element name="TermId" type="xs:string"/>
+  </xs:schema>
+</ct:contentTypeSchema>
+</file>
+
+<file path=customXml/item3.xml><?xml version="1.0" encoding="utf-8"?>
+<p:properties xmlns:p="http://schemas.microsoft.com/office/2006/metadata/properties" xmlns:xsi="http://www.w3.org/2001/XMLSchema-instance" xmlns:pc="http://schemas.microsoft.com/office/infopath/2007/PartnerControls">
+  <documentManagement>
+    <_activity xmlns="dda5459b-b128-4d6c-96fd-e73dab5fc3b6" xsi:nil="true"/>
+  </documentManagement>
+</p:properties>
+</file>
+
+<file path=customXml/itemProps1.xml><?xml version="1.0" encoding="utf-8"?>
+<ds:datastoreItem xmlns:ds="http://schemas.openxmlformats.org/officeDocument/2006/customXml" ds:itemID="{68215F44-F687-4A30-8C1B-76FD249956F5}">
+  <ds:schemaRefs>
+    <ds:schemaRef ds:uri="http://schemas.microsoft.com/sharepoint/v3/contenttype/forms"/>
+  </ds:schemaRefs>
+</ds:datastoreItem>
+</file>
+
+<file path=customXml/itemProps2.xml><?xml version="1.0" encoding="utf-8"?>
+<ds:datastoreItem xmlns:ds="http://schemas.openxmlformats.org/officeDocument/2006/customXml" ds:itemID="{3C60549E-4315-49BC-81C5-4039062635C5}">
+  <ds:schemaRefs>
+    <ds:schemaRef ds:uri="http://schemas.microsoft.com/office/2006/metadata/contentType"/>
+    <ds:schemaRef ds:uri="http://schemas.microsoft.com/office/2006/metadata/properties/metaAttributes"/>
+    <ds:schemaRef ds:uri="http://www.w3.org/2001/XMLSchema"/>
+    <ds:schemaRef ds:uri="http://schemas.microsoft.com/office/2006/metadata/properties"/>
+    <ds:schemaRef ds:uri="dda5459b-b128-4d6c-96fd-e73dab5fc3b6"/>
+    <ds:schemaRef ds:uri="http://schemas.microsoft.com/office/2006/documentManagement/types"/>
+    <ds:schemaRef ds:uri="http://schemas.microsoft.com/office/infopath/2007/PartnerControls"/>
+    <ds:schemaRef ds:uri="http://schemas.openxmlformats.org/package/2006/metadata/core-properties"/>
+    <ds:schemaRef ds:uri="http://purl.org/dc/elements/1.1/"/>
+    <ds:schemaRef ds:uri="http://purl.org/dc/terms/"/>
+    <ds:schemaRef ds:uri="http://schemas.microsoft.com/internal/obd"/>
+  </ds:schemaRefs>
+</ds:datastoreItem>
+</file>
+
+<file path=customXml/itemProps3.xml><?xml version="1.0" encoding="utf-8"?>
+<ds:datastoreItem xmlns:ds="http://schemas.openxmlformats.org/officeDocument/2006/customXml" ds:itemID="{B89D1048-1BC9-43BF-BBB7-C2D586EAC35B}">
+  <ds:schemaRefs>
+    <ds:schemaRef ds:uri="http://schemas.microsoft.com/office/infopath/2007/PartnerControls"/>
+    <ds:schemaRef ds:uri="http://www.w3.org/XML/1998/namespace"/>
+    <ds:schemaRef ds:uri="http://schemas.openxmlformats.org/package/2006/metadata/core-properties"/>
+    <ds:schemaRef ds:uri="http://schemas.microsoft.com/office/2006/documentManagement/types"/>
+    <ds:schemaRef ds:uri="dda5459b-b128-4d6c-96fd-e73dab5fc3b6"/>
+    <ds:schemaRef ds:uri="http://purl.org/dc/elements/1.1/"/>
+    <ds:schemaRef ds:uri="http://schemas.microsoft.com/office/2006/metadata/properties"/>
+    <ds:schemaRef ds:uri="http://purl.org/dc/dcmitype/"/>
+    <ds:schemaRef ds:uri="http://purl.org/dc/terms/"/>
+  </ds:schemaRefs>
+</ds:datastoreItem>
 </file>
</xml_diff>